<commit_message>
Add game application structure with Entity, Player, Team, and Game classes
</commit_message>
<xml_diff>
--- a/SDD.docx
+++ b/SDD.docx
@@ -84,8 +84,24 @@
           <w:sz w:val="22"/>
           <w:szCs w:val="22"/>
         </w:rPr>
+        <w:t>Web Migration Strategy for “</w:t>
+      </w:r>
+      <w:r>
+        <w:rPr>
+          <w:rFonts w:asciiTheme="majorHAnsi" w:hAnsiTheme="majorHAnsi" w:cstheme="majorHAnsi"/>
+          <w:sz w:val="22"/>
+          <w:szCs w:val="22"/>
+        </w:rPr>
         <w:t>Draw It or Lose It</w:t>
       </w:r>
+      <w:r>
+        <w:rPr>
+          <w:rFonts w:asciiTheme="majorHAnsi" w:hAnsiTheme="majorHAnsi" w:cstheme="majorHAnsi"/>
+          <w:sz w:val="22"/>
+          <w:szCs w:val="22"/>
+        </w:rPr>
+        <w:t>”</w:t>
+      </w:r>
     </w:p>
     <w:p>
       <w:pPr>
@@ -98,20 +114,6 @@
         </w:rPr>
       </w:pPr>
       <w:bookmarkStart w:id="0" w:name="_Toc115077317"/>
-      <w:r>
-        <w:rPr>
-          <w:rFonts w:asciiTheme="majorHAnsi" w:hAnsiTheme="majorHAnsi" w:cstheme="majorHAnsi"/>
-          <w:b/>
-        </w:rPr>
-        <w:t xml:space="preserve">CS 230 Project </w:t>
-      </w:r>
-      <w:r>
-        <w:rPr>
-          <w:rFonts w:asciiTheme="majorHAnsi" w:hAnsiTheme="majorHAnsi" w:cstheme="majorHAnsi"/>
-          <w:b/>
-        </w:rPr>
-        <w:t xml:space="preserve">One: </w:t>
-      </w:r>
       <w:r>
         <w:rPr>
           <w:rFonts w:asciiTheme="majorHAnsi" w:hAnsiTheme="majorHAnsi" w:cstheme="majorHAnsi"/>
@@ -143,7 +145,14 @@
           <w:rFonts w:asciiTheme="majorHAnsi" w:hAnsiTheme="majorHAnsi" w:cstheme="majorHAnsi"/>
           <w:szCs w:val="22"/>
         </w:rPr>
-        <w:t>Version 1.0</w:t>
+        <w:t xml:space="preserve">Version </w:t>
+      </w:r>
+      <w:r>
+        <w:rPr>
+          <w:rFonts w:asciiTheme="majorHAnsi" w:hAnsiTheme="majorHAnsi" w:cstheme="majorHAnsi"/>
+          <w:szCs w:val="22"/>
+        </w:rPr>
+        <w:t>0.1</w:t>
       </w:r>
     </w:p>
     <w:p>
@@ -219,6 +228,8 @@
             <w:pStyle w:val="TOC1"/>
             <w:rPr>
               <w:rFonts w:asciiTheme="minorHAnsi" w:eastAsiaTheme="minorEastAsia" w:hAnsiTheme="minorHAnsi" w:cstheme="minorBidi"/>
+              <w:b/>
+              <w:bCs/>
               <w:noProof/>
               <w:szCs w:val="22"/>
             </w:rPr>
@@ -250,59 +261,19 @@
                 <w:rStyle w:val="Hyperlink"/>
                 <w:rFonts w:asciiTheme="majorHAnsi" w:hAnsiTheme="majorHAnsi" w:cstheme="majorHAnsi"/>
                 <w:b/>
+                <w:bCs/>
                 <w:noProof/>
               </w:rPr>
-              <w:t>CS 230 Project Software Design Template</w:t>
-            </w:r>
-            <w:r>
-              <w:rPr>
-                <w:noProof/>
-                <w:webHidden/>
-              </w:rPr>
-              <w:tab/>
-            </w:r>
-            <w:r>
-              <w:rPr>
-                <w:noProof/>
-                <w:webHidden/>
-              </w:rPr>
-              <w:fldChar w:fldCharType="begin"/>
-            </w:r>
-            <w:r>
-              <w:rPr>
-                <w:noProof/>
-                <w:webHidden/>
-              </w:rPr>
-              <w:instrText xml:space="preserve"> PAGEREF _Toc115077317 \h </w:instrText>
-            </w:r>
-            <w:r>
-              <w:rPr>
-                <w:noProof/>
-                <w:webHidden/>
-              </w:rPr>
-            </w:r>
-            <w:r>
-              <w:rPr>
-                <w:noProof/>
-                <w:webHidden/>
-              </w:rPr>
-              <w:fldChar w:fldCharType="separate"/>
-            </w:r>
-            <w:r>
-              <w:rPr>
-                <w:noProof/>
-                <w:webHidden/>
-              </w:rPr>
-              <w:t>1</w:t>
-            </w:r>
-            <w:r>
-              <w:rPr>
-                <w:noProof/>
-                <w:webHidden/>
-              </w:rPr>
-              <w:fldChar w:fldCharType="end"/>
+              <w:t>Software</w:t>
             </w:r>
           </w:hyperlink>
+          <w:r>
+            <w:rPr>
+              <w:b/>
+              <w:bCs/>
+            </w:rPr>
+            <w:t xml:space="preserve"> Design Document</w:t>
+          </w:r>
         </w:p>
         <w:p>
           <w:pPr>
@@ -329,7 +300,27 @@
                 <w:bCs/>
                 <w:noProof/>
               </w:rPr>
-              <w:t>Table of Contents</w:t>
+              <w:t>Table of Con</w:t>
+            </w:r>
+            <w:r>
+              <w:rPr>
+                <w:rStyle w:val="Hyperlink"/>
+                <w:rFonts w:asciiTheme="majorHAnsi" w:hAnsiTheme="majorHAnsi" w:cstheme="majorHAnsi"/>
+                <w:b/>
+                <w:bCs/>
+                <w:noProof/>
+              </w:rPr>
+              <w:t>t</w:t>
+            </w:r>
+            <w:r>
+              <w:rPr>
+                <w:rStyle w:val="Hyperlink"/>
+                <w:rFonts w:asciiTheme="majorHAnsi" w:hAnsiTheme="majorHAnsi" w:cstheme="majorHAnsi"/>
+                <w:b/>
+                <w:bCs/>
+                <w:noProof/>
+              </w:rPr>
+              <w:t>ents</w:t>
             </w:r>
             <w:r>
               <w:rPr>
@@ -434,7 +425,47 @@
                 <w:bCs/>
                 <w:noProof/>
               </w:rPr>
-              <w:t>Document Revision History</w:t>
+              <w:t>Document R</w:t>
+            </w:r>
+            <w:r>
+              <w:rPr>
+                <w:rStyle w:val="Hyperlink"/>
+                <w:rFonts w:asciiTheme="majorHAnsi" w:hAnsiTheme="majorHAnsi" w:cstheme="majorHAnsi"/>
+                <w:b/>
+                <w:bCs/>
+                <w:noProof/>
+              </w:rPr>
+              <w:t>e</w:t>
+            </w:r>
+            <w:r>
+              <w:rPr>
+                <w:rStyle w:val="Hyperlink"/>
+                <w:rFonts w:asciiTheme="majorHAnsi" w:hAnsiTheme="majorHAnsi" w:cstheme="majorHAnsi"/>
+                <w:b/>
+                <w:bCs/>
+                <w:noProof/>
+              </w:rPr>
+              <w:t xml:space="preserve">vision </w:t>
+            </w:r>
+            <w:r>
+              <w:rPr>
+                <w:rStyle w:val="Hyperlink"/>
+                <w:rFonts w:asciiTheme="majorHAnsi" w:hAnsiTheme="majorHAnsi" w:cstheme="majorHAnsi"/>
+                <w:b/>
+                <w:bCs/>
+                <w:noProof/>
+              </w:rPr>
+              <w:t>H</w:t>
+            </w:r>
+            <w:r>
+              <w:rPr>
+                <w:rStyle w:val="Hyperlink"/>
+                <w:rFonts w:asciiTheme="majorHAnsi" w:hAnsiTheme="majorHAnsi" w:cstheme="majorHAnsi"/>
+                <w:b/>
+                <w:bCs/>
+                <w:noProof/>
+              </w:rPr>
+              <w:t>istory</w:t>
             </w:r>
             <w:r>
               <w:rPr>
@@ -539,7 +570,27 @@
                 <w:bCs/>
                 <w:noProof/>
               </w:rPr>
-              <w:t>Executive Summary</w:t>
+              <w:t xml:space="preserve">Executive </w:t>
+            </w:r>
+            <w:r>
+              <w:rPr>
+                <w:rStyle w:val="Hyperlink"/>
+                <w:rFonts w:asciiTheme="majorHAnsi" w:hAnsiTheme="majorHAnsi" w:cstheme="majorHAnsi"/>
+                <w:b/>
+                <w:bCs/>
+                <w:noProof/>
+              </w:rPr>
+              <w:t>S</w:t>
+            </w:r>
+            <w:r>
+              <w:rPr>
+                <w:rStyle w:val="Hyperlink"/>
+                <w:rFonts w:asciiTheme="majorHAnsi" w:hAnsiTheme="majorHAnsi" w:cstheme="majorHAnsi"/>
+                <w:b/>
+                <w:bCs/>
+                <w:noProof/>
+              </w:rPr>
+              <w:t>ummary</w:t>
             </w:r>
             <w:r>
               <w:rPr>
@@ -1480,7 +1531,7 @@
                 <w:rFonts w:asciiTheme="majorHAnsi" w:hAnsiTheme="majorHAnsi" w:cstheme="majorHAnsi"/>
                 <w:szCs w:val="22"/>
               </w:rPr>
-              <w:t>1.0</w:t>
+              <w:t>0.1</w:t>
             </w:r>
           </w:p>
         </w:tc>
@@ -1546,7 +1597,7 @@
                 <w:rFonts w:asciiTheme="majorHAnsi" w:hAnsiTheme="majorHAnsi" w:cstheme="majorHAnsi"/>
                 <w:szCs w:val="22"/>
               </w:rPr>
-              <w:t>TODO</w:t>
+              <w:t>Fill in sections: Executive Summary, Design Constraints, and Domain Model.</w:t>
             </w:r>
           </w:p>
         </w:tc>
@@ -1564,32 +1615,10 @@
     </w:p>
     <w:p>
       <w:pPr>
-        <w:suppressAutoHyphens/>
-        <w:contextualSpacing/>
-        <w:rPr>
-          <w:rFonts w:asciiTheme="majorHAnsi" w:hAnsiTheme="majorHAnsi" w:cstheme="majorHAnsi"/>
-          <w:b/>
-          <w:szCs w:val="22"/>
-        </w:rPr>
-      </w:pPr>
-      <w:r>
-        <w:rPr>
-          <w:rFonts w:asciiTheme="majorHAnsi" w:hAnsiTheme="majorHAnsi" w:cstheme="majorHAnsi"/>
-          <w:b/>
-          <w:szCs w:val="22"/>
-        </w:rPr>
-        <w:t xml:space="preserve">Instructions </w:t>
-      </w:r>
-    </w:p>
-    <w:p>
-      <w:pPr>
         <w:rPr>
           <w:color w:val="2F5496"/>
         </w:rPr>
       </w:pPr>
-      <w:r>
-        <w:t xml:space="preserve">Fill in all bracketed information on page one (the cover page), in the Document Revision History table, and below each header. Under each header, remove the bracketed prompt and write your own paragraph response covering the indicated information. </w:t>
-      </w:r>
       <w:r>
         <w:br w:type="page"/>
       </w:r>
@@ -1658,15 +1687,13 @@
     </w:p>
     <w:p>
       <w:r>
-        <w:t xml:space="preserve">&lt;Write a summary to introduce the software design problem and present a solution. Be sure to provide the client with any critical information they must know </w:t>
-      </w:r>
-      <w:proofErr w:type="gramStart"/>
-      <w:r>
-        <w:t>in order to</w:t>
-      </w:r>
-      <w:proofErr w:type="gramEnd"/>
-      <w:r>
-        <w:t xml:space="preserve"> proceed with the process you are proposing.&gt;</w:t>
+        <w:t>Creative Technology Solutions proposes a server-side Java with web frontend approach to migrate The Gaming Room's Draw It or Lose It Android application to a cross-platform web environment. This strategy preserves the existing Java codebase as a backend service while developing a new web frontend using modern web technologies. The approach maintains the core game logic, including the critical singleton pattern that ensures only one game instance exists in memory, while enabling deployment across multiple platforms through standard web browsers.</w:t>
+      </w:r>
+    </w:p>
+    <w:p/>
+    <w:p>
+      <w:r>
+        <w:t>By leveraging the existing Java investment and creating a clean separation between frontend and backend components, this migration path offers the most efficient route to market while addressing all software requirements. The resulting architecture will support multiple teams with multiple players, maintain unique identifiers for games, teams, and players, and ensure only one instance of the game exists in memory at any time.</w:t>
       </w:r>
     </w:p>
     <w:p/>
@@ -1797,29 +1824,419 @@
     </w:p>
     <w:p>
       <w:pPr>
+        <w:pStyle w:val="ListParagraph"/>
+        <w:numPr>
+          <w:ilvl w:val="0"/>
+          <w:numId w:val="19"/>
+        </w:numPr>
+        <w:suppressAutoHyphens/>
+        <w:rPr>
+          <w:rFonts w:asciiTheme="majorHAnsi" w:hAnsiTheme="majorHAnsi" w:cstheme="majorHAnsi"/>
+          <w:szCs w:val="22"/>
+        </w:rPr>
+      </w:pPr>
+      <w:r>
+        <w:rPr>
+          <w:rFonts w:asciiTheme="majorHAnsi" w:hAnsiTheme="majorHAnsi" w:cstheme="majorHAnsi"/>
+          <w:b/>
+          <w:bCs/>
+          <w:szCs w:val="22"/>
+        </w:rPr>
+        <w:t>Client-Server Architecture</w:t>
+      </w:r>
+      <w:r>
+        <w:rPr>
+          <w:rFonts w:asciiTheme="majorHAnsi" w:hAnsiTheme="majorHAnsi" w:cstheme="majorHAnsi"/>
+          <w:b/>
+          <w:bCs/>
+          <w:szCs w:val="22"/>
+        </w:rPr>
+        <w:t>.</w:t>
+      </w:r>
+      <w:r>
+        <w:rPr>
+          <w:rFonts w:asciiTheme="majorHAnsi" w:hAnsiTheme="majorHAnsi" w:cstheme="majorHAnsi"/>
+          <w:szCs w:val="22"/>
+        </w:rPr>
+        <w:t xml:space="preserve"> </w:t>
+      </w:r>
+      <w:r>
+        <w:rPr>
+          <w:rFonts w:asciiTheme="majorHAnsi" w:hAnsiTheme="majorHAnsi" w:cstheme="majorHAnsi"/>
+          <w:szCs w:val="22"/>
+        </w:rPr>
+        <w:t>The existing monolithic Java application must be restructured into a client-server architecture.</w:t>
+      </w:r>
+    </w:p>
+    <w:p>
+      <w:pPr>
+        <w:suppressAutoHyphens/>
+        <w:ind w:left="360" w:firstLine="360"/>
+        <w:rPr>
+          <w:rFonts w:asciiTheme="majorHAnsi" w:hAnsiTheme="majorHAnsi" w:cstheme="majorHAnsi"/>
+          <w:szCs w:val="22"/>
+        </w:rPr>
+      </w:pPr>
+    </w:p>
+    <w:p>
+      <w:pPr>
+        <w:suppressAutoHyphens/>
+        <w:ind w:left="720"/>
+        <w:rPr>
+          <w:rFonts w:asciiTheme="majorHAnsi" w:hAnsiTheme="majorHAnsi" w:cstheme="majorHAnsi"/>
+          <w:szCs w:val="22"/>
+        </w:rPr>
+      </w:pPr>
+      <w:r>
+        <w:rPr>
+          <w:rFonts w:asciiTheme="majorHAnsi" w:hAnsiTheme="majorHAnsi" w:cstheme="majorHAnsi"/>
+          <w:szCs w:val="22"/>
+        </w:rPr>
+        <w:t>This fundamental architectural shift is necessary because web browsers cannot directly execute Java code</w:t>
+      </w:r>
+      <w:r>
+        <w:rPr>
+          <w:rFonts w:asciiTheme="majorHAnsi" w:hAnsiTheme="majorHAnsi" w:cstheme="majorHAnsi"/>
+          <w:szCs w:val="22"/>
+        </w:rPr>
+        <w:t>, especially with the deprecation of Java applets</w:t>
+      </w:r>
+      <w:r>
+        <w:rPr>
+          <w:rFonts w:asciiTheme="majorHAnsi" w:hAnsiTheme="majorHAnsi" w:cstheme="majorHAnsi"/>
+          <w:szCs w:val="22"/>
+        </w:rPr>
+        <w:t>. By separating the presentation layer (frontend) from the business logic (backend), we can maintain the existing game logic while providing a web interface accessible across platforms. This also enables centralized game state management, addressing the requirement that only one game instance can exist in memory.</w:t>
+      </w:r>
+    </w:p>
+    <w:p>
+      <w:pPr>
+        <w:suppressAutoHyphens/>
+        <w:ind w:left="720"/>
+        <w:rPr>
+          <w:rFonts w:asciiTheme="majorHAnsi" w:hAnsiTheme="majorHAnsi" w:cstheme="majorHAnsi"/>
+          <w:szCs w:val="22"/>
+        </w:rPr>
+      </w:pPr>
+    </w:p>
+    <w:p>
+      <w:pPr>
+        <w:pStyle w:val="ListParagraph"/>
+        <w:numPr>
+          <w:ilvl w:val="0"/>
+          <w:numId w:val="19"/>
+        </w:numPr>
+        <w:suppressAutoHyphens/>
+        <w:rPr>
+          <w:rFonts w:asciiTheme="majorHAnsi" w:hAnsiTheme="majorHAnsi" w:cstheme="majorHAnsi"/>
+          <w:szCs w:val="22"/>
+        </w:rPr>
+      </w:pPr>
+      <w:r>
+        <w:rPr>
+          <w:rFonts w:asciiTheme="majorHAnsi" w:hAnsiTheme="majorHAnsi" w:cstheme="majorHAnsi"/>
+          <w:b/>
+          <w:bCs/>
+          <w:szCs w:val="22"/>
+        </w:rPr>
+        <w:t>Real-Time Communication Requirements</w:t>
+      </w:r>
+      <w:r>
+        <w:rPr>
+          <w:rFonts w:asciiTheme="majorHAnsi" w:hAnsiTheme="majorHAnsi" w:cstheme="majorHAnsi"/>
+          <w:b/>
+          <w:bCs/>
+          <w:szCs w:val="22"/>
+        </w:rPr>
+        <w:t>.</w:t>
+      </w:r>
+      <w:r>
+        <w:rPr>
+          <w:rFonts w:asciiTheme="majorHAnsi" w:hAnsiTheme="majorHAnsi" w:cstheme="majorHAnsi"/>
+          <w:szCs w:val="22"/>
+        </w:rPr>
+        <w:t xml:space="preserve"> </w:t>
+      </w:r>
+      <w:r>
+        <w:rPr>
+          <w:rFonts w:asciiTheme="majorHAnsi" w:hAnsiTheme="majorHAnsi" w:cstheme="majorHAnsi"/>
+          <w:szCs w:val="22"/>
+        </w:rPr>
+        <w:t>The web frontend must maintain synchronized state with the Java backend in real-time.</w:t>
+      </w:r>
+      <w:r>
+        <w:rPr>
+          <w:rFonts w:asciiTheme="majorHAnsi" w:hAnsiTheme="majorHAnsi" w:cstheme="majorHAnsi"/>
+          <w:szCs w:val="22"/>
+        </w:rPr>
+        <w:br/>
+      </w:r>
+      <w:r>
+        <w:rPr>
+          <w:rFonts w:asciiTheme="majorHAnsi" w:hAnsiTheme="majorHAnsi" w:cstheme="majorHAnsi"/>
+          <w:szCs w:val="22"/>
+        </w:rPr>
+        <w:br/>
+      </w:r>
+      <w:r>
+        <w:rPr>
+          <w:rFonts w:asciiTheme="majorHAnsi" w:hAnsiTheme="majorHAnsi" w:cstheme="majorHAnsi"/>
+          <w:szCs w:val="22"/>
+        </w:rPr>
+        <w:t xml:space="preserve">Time-sensitive gameplay elements, such as the 60-second rounds and progressive drawing reveals, require near-instantaneous communication between clients and server. </w:t>
+      </w:r>
+      <w:proofErr w:type="spellStart"/>
+      <w:r>
+        <w:rPr>
+          <w:rFonts w:asciiTheme="majorHAnsi" w:hAnsiTheme="majorHAnsi" w:cstheme="majorHAnsi"/>
+          <w:szCs w:val="22"/>
+        </w:rPr>
+        <w:t>WebSockets</w:t>
+      </w:r>
+      <w:proofErr w:type="spellEnd"/>
+      <w:r>
+        <w:rPr>
+          <w:rFonts w:asciiTheme="majorHAnsi" w:hAnsiTheme="majorHAnsi" w:cstheme="majorHAnsi"/>
+          <w:szCs w:val="22"/>
+        </w:rPr>
+        <w:t xml:space="preserve"> or similar technology must be implemented to ensure all players see consistent game state and timing. Without this, the core gameplay experience would be compromised as different players would see different game states.</w:t>
+      </w:r>
+      <w:r>
+        <w:rPr>
+          <w:rFonts w:asciiTheme="majorHAnsi" w:hAnsiTheme="majorHAnsi" w:cstheme="majorHAnsi"/>
+          <w:szCs w:val="22"/>
+        </w:rPr>
+        <w:br/>
+      </w:r>
+    </w:p>
+    <w:p>
+      <w:pPr>
+        <w:pStyle w:val="ListParagraph"/>
+        <w:numPr>
+          <w:ilvl w:val="0"/>
+          <w:numId w:val="19"/>
+        </w:numPr>
+        <w:suppressAutoHyphens/>
+        <w:rPr>
+          <w:rFonts w:asciiTheme="majorHAnsi" w:hAnsiTheme="majorHAnsi" w:cstheme="majorHAnsi"/>
+          <w:szCs w:val="22"/>
+        </w:rPr>
+      </w:pPr>
+      <w:r>
+        <w:rPr>
+          <w:rFonts w:asciiTheme="majorHAnsi" w:hAnsiTheme="majorHAnsi" w:cstheme="majorHAnsi"/>
+          <w:b/>
+          <w:bCs/>
+          <w:szCs w:val="22"/>
+        </w:rPr>
+        <w:t>State Management and Persistence</w:t>
+      </w:r>
+      <w:r>
+        <w:rPr>
+          <w:rFonts w:asciiTheme="majorHAnsi" w:hAnsiTheme="majorHAnsi" w:cstheme="majorHAnsi"/>
+          <w:b/>
+          <w:bCs/>
+          <w:szCs w:val="22"/>
+        </w:rPr>
+        <w:t>.</w:t>
+      </w:r>
+      <w:r>
+        <w:rPr>
+          <w:rFonts w:asciiTheme="majorHAnsi" w:hAnsiTheme="majorHAnsi" w:cstheme="majorHAnsi"/>
+          <w:szCs w:val="22"/>
+        </w:rPr>
+        <w:t xml:space="preserve"> </w:t>
+      </w:r>
+      <w:r>
+        <w:rPr>
+          <w:rFonts w:asciiTheme="majorHAnsi" w:hAnsiTheme="majorHAnsi" w:cstheme="majorHAnsi"/>
+          <w:szCs w:val="22"/>
+        </w:rPr>
+        <w:t>The Java backend must maintain game state across multiple distributed clients.</w:t>
+      </w:r>
+      <w:r>
+        <w:rPr>
+          <w:rFonts w:asciiTheme="majorHAnsi" w:hAnsiTheme="majorHAnsi" w:cstheme="majorHAnsi"/>
+          <w:szCs w:val="22"/>
+        </w:rPr>
+        <w:br/>
+      </w:r>
+      <w:r>
+        <w:rPr>
+          <w:rFonts w:asciiTheme="majorHAnsi" w:hAnsiTheme="majorHAnsi" w:cstheme="majorHAnsi"/>
+          <w:szCs w:val="22"/>
+        </w:rPr>
+        <w:br/>
+      </w:r>
+      <w:r>
+        <w:rPr>
+          <w:rFonts w:asciiTheme="majorHAnsi" w:hAnsiTheme="majorHAnsi" w:cstheme="majorHAnsi"/>
+          <w:szCs w:val="22"/>
+        </w:rPr>
+        <w:t xml:space="preserve">The current implementation uses in-memory collections (ArrayList) to track games, teams, and players, assuming a single application instance. In a web environment with multiple concurrent users, the backend must reliably maintain this state while handling disconnections, rejoins, and session management. This directly supports the requirement for unique entity names and </w:t>
+      </w:r>
+      <w:r>
+        <w:rPr>
+          <w:rFonts w:asciiTheme="majorHAnsi" w:hAnsiTheme="majorHAnsi" w:cstheme="majorHAnsi"/>
+          <w:szCs w:val="22"/>
+        </w:rPr>
+        <w:lastRenderedPageBreak/>
+        <w:t>identifiers across the distributed system.</w:t>
+      </w:r>
+      <w:r>
+        <w:rPr>
+          <w:rFonts w:asciiTheme="majorHAnsi" w:hAnsiTheme="majorHAnsi" w:cstheme="majorHAnsi"/>
+          <w:szCs w:val="22"/>
+        </w:rPr>
+        <w:br/>
+      </w:r>
+    </w:p>
+    <w:p>
+      <w:pPr>
+        <w:pStyle w:val="ListParagraph"/>
+        <w:numPr>
+          <w:ilvl w:val="0"/>
+          <w:numId w:val="19"/>
+        </w:numPr>
+        <w:suppressAutoHyphens/>
+        <w:rPr>
+          <w:rFonts w:asciiTheme="majorHAnsi" w:hAnsiTheme="majorHAnsi" w:cstheme="majorHAnsi"/>
+          <w:szCs w:val="22"/>
+        </w:rPr>
+      </w:pPr>
+      <w:r>
+        <w:rPr>
+          <w:rFonts w:asciiTheme="majorHAnsi" w:hAnsiTheme="majorHAnsi" w:cstheme="majorHAnsi"/>
+          <w:b/>
+          <w:bCs/>
+          <w:szCs w:val="22"/>
+        </w:rPr>
+        <w:t>Asset Delivery Optimization</w:t>
+      </w:r>
+      <w:r>
+        <w:rPr>
+          <w:rFonts w:asciiTheme="majorHAnsi" w:hAnsiTheme="majorHAnsi" w:cstheme="majorHAnsi"/>
+          <w:b/>
+          <w:bCs/>
+          <w:szCs w:val="22"/>
+        </w:rPr>
+        <w:t>.</w:t>
+      </w:r>
+      <w:r>
+        <w:rPr>
+          <w:rFonts w:asciiTheme="majorHAnsi" w:hAnsiTheme="majorHAnsi" w:cstheme="majorHAnsi"/>
+          <w:szCs w:val="22"/>
+        </w:rPr>
+        <w:t xml:space="preserve"> </w:t>
+      </w:r>
+      <w:r>
+        <w:rPr>
+          <w:rFonts w:asciiTheme="majorHAnsi" w:hAnsiTheme="majorHAnsi" w:cstheme="majorHAnsi"/>
+          <w:szCs w:val="22"/>
+        </w:rPr>
+        <w:t>The "large library of stock drawings" must be efficiently delivered to web clients.</w:t>
+      </w:r>
+      <w:r>
+        <w:rPr>
+          <w:rFonts w:asciiTheme="majorHAnsi" w:hAnsiTheme="majorHAnsi" w:cstheme="majorHAnsi"/>
+          <w:szCs w:val="22"/>
+        </w:rPr>
+        <w:br/>
+      </w:r>
+      <w:r>
+        <w:rPr>
+          <w:rFonts w:asciiTheme="majorHAnsi" w:hAnsiTheme="majorHAnsi" w:cstheme="majorHAnsi"/>
+          <w:szCs w:val="22"/>
+        </w:rPr>
+        <w:br/>
+      </w:r>
+      <w:r>
+        <w:rPr>
+          <w:rFonts w:asciiTheme="majorHAnsi" w:hAnsiTheme="majorHAnsi" w:cstheme="majorHAnsi"/>
+          <w:szCs w:val="22"/>
+        </w:rPr>
+        <w:t>Game performance depends on timely delivery of drawing assets that progressively reveal over 30 seconds. Strategies for preloading, caching, and progressive loading must be implemented to ensure smooth gameplay across varying network conditions. This constraint directly impacts core gameplay, as drawings must be fully revealed at precisely the 30-second mark.</w:t>
+      </w:r>
+      <w:r>
+        <w:rPr>
+          <w:rFonts w:asciiTheme="majorHAnsi" w:hAnsiTheme="majorHAnsi" w:cstheme="majorHAnsi"/>
+          <w:szCs w:val="22"/>
+        </w:rPr>
+        <w:br/>
+      </w:r>
+    </w:p>
+    <w:p>
+      <w:pPr>
+        <w:pStyle w:val="ListParagraph"/>
+        <w:numPr>
+          <w:ilvl w:val="0"/>
+          <w:numId w:val="19"/>
+        </w:numPr>
+        <w:suppressAutoHyphens/>
+        <w:rPr>
+          <w:rFonts w:asciiTheme="majorHAnsi" w:hAnsiTheme="majorHAnsi" w:cstheme="majorHAnsi"/>
+          <w:szCs w:val="22"/>
+        </w:rPr>
+      </w:pPr>
+      <w:r>
+        <w:rPr>
+          <w:rFonts w:asciiTheme="majorHAnsi" w:hAnsiTheme="majorHAnsi" w:cstheme="majorHAnsi"/>
+          <w:b/>
+          <w:bCs/>
+          <w:szCs w:val="22"/>
+        </w:rPr>
+        <w:t>Cross-Platform UI Compatibility</w:t>
+      </w:r>
+      <w:r>
+        <w:rPr>
+          <w:rFonts w:asciiTheme="majorHAnsi" w:hAnsiTheme="majorHAnsi" w:cstheme="majorHAnsi"/>
+          <w:b/>
+          <w:bCs/>
+          <w:szCs w:val="22"/>
+        </w:rPr>
+        <w:t>.</w:t>
+      </w:r>
+      <w:r>
+        <w:rPr>
+          <w:rFonts w:asciiTheme="majorHAnsi" w:hAnsiTheme="majorHAnsi" w:cstheme="majorHAnsi"/>
+          <w:szCs w:val="22"/>
+        </w:rPr>
+        <w:t xml:space="preserve"> </w:t>
+      </w:r>
+      <w:r>
+        <w:rPr>
+          <w:rFonts w:asciiTheme="majorHAnsi" w:hAnsiTheme="majorHAnsi" w:cstheme="majorHAnsi"/>
+          <w:szCs w:val="22"/>
+        </w:rPr>
+        <w:t>The web interface must function consistently across mobile and desktop browsers.</w:t>
+      </w:r>
+      <w:r>
+        <w:rPr>
+          <w:rFonts w:asciiTheme="majorHAnsi" w:hAnsiTheme="majorHAnsi" w:cstheme="majorHAnsi"/>
+          <w:szCs w:val="22"/>
+        </w:rPr>
+        <w:br/>
+      </w:r>
+      <w:r>
+        <w:rPr>
+          <w:rFonts w:asciiTheme="majorHAnsi" w:hAnsiTheme="majorHAnsi" w:cstheme="majorHAnsi"/>
+          <w:szCs w:val="22"/>
+        </w:rPr>
+        <w:br/>
+      </w:r>
+      <w:r>
+        <w:rPr>
+          <w:rFonts w:asciiTheme="majorHAnsi" w:hAnsiTheme="majorHAnsi" w:cstheme="majorHAnsi"/>
+          <w:szCs w:val="22"/>
+        </w:rPr>
+        <w:t>As the application transitions from Android-only to multi-platform deployment, the user interface must adapt to different screen sizes and input methods (touch vs. mouse/keyboard). This represents a significant constraint as the UI must be completely redeveloped while maintaining the game's intuitive drawing and guessing mechanics across all platforms.</w:t>
+      </w:r>
+    </w:p>
+    <w:p>
+      <w:pPr>
+        <w:pStyle w:val="Heading2"/>
         <w:suppressAutoHyphens/>
         <w:contextualSpacing/>
-        <w:rPr>
-          <w:rFonts w:asciiTheme="majorHAnsi" w:hAnsiTheme="majorHAnsi" w:cstheme="majorHAnsi"/>
-          <w:szCs w:val="22"/>
-        </w:rPr>
-      </w:pPr>
-      <w:r>
-        <w:rPr>
-          <w:rFonts w:asciiTheme="majorHAnsi" w:hAnsiTheme="majorHAnsi" w:cstheme="majorHAnsi"/>
-          <w:szCs w:val="22"/>
-        </w:rPr>
-        <w:t>&lt;Identify the design constraints for developing the game application in a web-based distributed environment and explain the implications of the design constraints on application development.&gt;</w:t>
-      </w:r>
-    </w:p>
-    <w:p>
-      <w:pPr>
-        <w:suppressAutoHyphens/>
-        <w:contextualSpacing/>
-        <w:rPr>
-          <w:rFonts w:asciiTheme="majorHAnsi" w:hAnsiTheme="majorHAnsi" w:cstheme="majorHAnsi"/>
-          <w:szCs w:val="22"/>
-        </w:rPr>
       </w:pPr>
     </w:p>
     <w:p>
@@ -1903,6 +2320,7 @@
         <w:contextualSpacing/>
         <w:rPr>
           <w:rFonts w:asciiTheme="majorHAnsi" w:hAnsiTheme="majorHAnsi" w:cstheme="majorHAnsi"/>
+          <w:u w:val="single"/>
         </w:rPr>
       </w:pPr>
       <w:r>
@@ -1954,87 +2372,6 @@
           <w:b/>
           <w:szCs w:val="22"/>
           <w:shd w:val="clear" w:color="auto" w:fill="CFE2F3"/>
-        </w:rPr>
-      </w:pPr>
-    </w:p>
-    <w:p>
-      <w:pPr>
-        <w:suppressAutoHyphens/>
-        <w:contextualSpacing/>
-        <w:rPr>
-          <w:rFonts w:asciiTheme="majorHAnsi" w:hAnsiTheme="majorHAnsi" w:cstheme="majorHAnsi"/>
-          <w:szCs w:val="22"/>
-        </w:rPr>
-      </w:pPr>
-      <w:r>
-        <w:rPr>
-          <w:rFonts w:asciiTheme="majorHAnsi" w:hAnsiTheme="majorHAnsi" w:cstheme="majorHAnsi"/>
-          <w:szCs w:val="22"/>
-        </w:rPr>
-        <w:t xml:space="preserve">&lt;Describe the UML class diagram provided </w:t>
-      </w:r>
-      <w:r>
-        <w:rPr>
-          <w:rFonts w:asciiTheme="majorHAnsi" w:hAnsiTheme="majorHAnsi" w:cstheme="majorHAnsi"/>
-          <w:szCs w:val="22"/>
-        </w:rPr>
-        <w:t>below</w:t>
-      </w:r>
-      <w:r>
-        <w:rPr>
-          <w:rFonts w:asciiTheme="majorHAnsi" w:hAnsiTheme="majorHAnsi" w:cstheme="majorHAnsi"/>
-          <w:szCs w:val="22"/>
-        </w:rPr>
-        <w:t>.</w:t>
-      </w:r>
-      <w:r>
-        <w:rPr>
-          <w:rFonts w:asciiTheme="majorHAnsi" w:hAnsiTheme="majorHAnsi" w:cstheme="majorHAnsi"/>
-          <w:szCs w:val="22"/>
-        </w:rPr>
-        <w:t xml:space="preserve"> E</w:t>
-      </w:r>
-      <w:r>
-        <w:rPr>
-          <w:rFonts w:asciiTheme="majorHAnsi" w:hAnsiTheme="majorHAnsi" w:cstheme="majorHAnsi"/>
-          <w:szCs w:val="22"/>
-        </w:rPr>
-        <w:t>xplain how the classes relate to each other</w:t>
-      </w:r>
-      <w:r>
-        <w:rPr>
-          <w:rFonts w:asciiTheme="majorHAnsi" w:hAnsiTheme="majorHAnsi" w:cstheme="majorHAnsi"/>
-          <w:szCs w:val="22"/>
-        </w:rPr>
-        <w:t>. I</w:t>
-      </w:r>
-      <w:r>
-        <w:rPr>
-          <w:rFonts w:asciiTheme="majorHAnsi" w:hAnsiTheme="majorHAnsi" w:cstheme="majorHAnsi"/>
-          <w:szCs w:val="22"/>
-        </w:rPr>
-        <w:t>dentify any object-oriented programming principles that are demonstrated in the diagram and how they are used to fulfill the software requirements efficiently.&gt;</w:t>
-      </w:r>
-    </w:p>
-    <w:p>
-      <w:pPr>
-        <w:suppressAutoHyphens/>
-        <w:contextualSpacing/>
-        <w:rPr>
-          <w:rFonts w:asciiTheme="majorHAnsi" w:hAnsiTheme="majorHAnsi" w:cstheme="majorHAnsi"/>
-          <w:b/>
-          <w:szCs w:val="22"/>
-        </w:rPr>
-      </w:pPr>
-    </w:p>
-    <w:p>
-      <w:pPr>
-        <w:suppressAutoHyphens/>
-        <w:contextualSpacing/>
-        <w:rPr>
-          <w:rFonts w:asciiTheme="majorHAnsi" w:hAnsiTheme="majorHAnsi" w:cstheme="majorHAnsi"/>
-          <w:b/>
-          <w:szCs w:val="22"/>
         </w:rPr>
       </w:pPr>
       <w:r>
@@ -2046,9 +2383,9 @@
           <w:lang w:bidi="ta-IN"/>
         </w:rPr>
         <w:drawing>
-          <wp:inline distT="0" distB="0" distL="0" distR="0" wp14:anchorId="69CF5572" wp14:editId="55FBEF68">
+          <wp:inline distT="0" distB="0" distL="0" distR="0" wp14:anchorId="242FABFC" wp14:editId="78BAFD9E">
             <wp:extent cx="5943600" cy="2983865"/>
-            <wp:effectExtent l="0" t="0" r="0" b="6985"/>
+            <wp:effectExtent l="0" t="0" r="0" b="635"/>
             <wp:docPr id="3" name="Picture 3" descr="&quot;The Gaming Room UML diagram. The top of the diagram is labeled as com dot gamingroom. Test boxes are placed in two layers. The first layer has three text boxes and the second layer has four of them. In the first layer, the 'ProgramDriver' textbox points to 'SingletonTester' textbox. The 'ProgramDriver' textbox contains the text 'asterisk main round brackets.' The 'SingletonTester' textbox contains the text 'asterisk testSingleton round brackets.' The arrow between these two text boxes are labeled 'open two angle brackets uses close two angle brackets'. In the second layer, there are 'GameService', 'Game', 'Team', and 'Player' text boxes. The 'GameService' textbox has texts arranged in two layers. The first layer contains games colon List open angle bracket Game close angle bracket, nextGamesId colon long, nextPlayer Id colon long, nextTeamId colon long, and service colon GameService. The second layer contains GameService round brackets, getinstance round brackets colon GameService, addGame open parenthesis name colon String close parenthesis colon Game, getGame open parenthesis id colon long close open parenthesis colon Game, getGame open open parenthesis name colon String close open parenthesis colon Game, getGameCount round brackets colon int, getNextPlayerID round brackets colon long, and getNextTeamId round brackets colon long. The 'GameService' box is connected with the 'Game' textbox with a line labeled 'zero dot dt dot asterisk'.  The 'Game' textbox also contains text in two layers. The first layers contains the text teams colon List open angle bracket Team close angle bracket. The second layer has Game open round bracket id colon long comma name colon String close parenthesis, addTeam open parenthesis name colon String close parenthesis Team, toString round brackets colon String. The 'Game' textbox is connected with the 'Team' textbox with a line labeled 'zero dot dt dot asterisk'. The 'Team' textbox also contains text in two layers. The first layers contains the text players colon List open angle bracket Player close angle bracket. The second layer has Team open parenthesis id colon long comma name colon String close parenthesis, addPlayer open parenthesis name colon String close parenthesis colon Player, and toString round brackets colon String. The 'Team' textbox is connected with the 'Player' textbox with a line labeled 'zero dot dt dot asterisk'. It contains the text Player open parenthesis id colon long comma name colon String close parenthesis and toString round brackets colon String. The 'Game', the 'Team, and the 'Player' boxes point to the 'Entity' textbox in first layer. The 'Entity' textbox contains text in two layers. The first layer has the text id colon long and name colon String. The second layer has Entity round brackets, Entity open parenthesis id colon long comma name colon String close parenthesis, getId round brackets colon long, getName round brackets colon String, toString round brackets colon String."/>
             <wp:cNvGraphicFramePr>
               <a:graphicFrameLocks xmlns:a="http://schemas.openxmlformats.org/drawingml/2006/main" noChangeAspect="1"/>
@@ -2086,6 +2423,1456 @@
             </a:graphic>
           </wp:inline>
         </w:drawing>
+      </w:r>
+    </w:p>
+    <w:p>
+      <w:pPr>
+        <w:suppressAutoHyphens/>
+        <w:contextualSpacing/>
+        <w:rPr>
+          <w:rFonts w:asciiTheme="majorHAnsi" w:hAnsiTheme="majorHAnsi" w:cstheme="majorHAnsi"/>
+          <w:szCs w:val="22"/>
+        </w:rPr>
+      </w:pPr>
+    </w:p>
+    <w:p>
+      <w:pPr>
+        <w:suppressAutoHyphens/>
+        <w:contextualSpacing/>
+        <w:rPr>
+          <w:rFonts w:asciiTheme="majorHAnsi" w:hAnsiTheme="majorHAnsi" w:cstheme="majorHAnsi"/>
+          <w:b/>
+          <w:bCs/>
+          <w:szCs w:val="22"/>
+        </w:rPr>
+      </w:pPr>
+      <w:r>
+        <w:rPr>
+          <w:rFonts w:asciiTheme="majorHAnsi" w:hAnsiTheme="majorHAnsi" w:cstheme="majorHAnsi"/>
+          <w:b/>
+          <w:bCs/>
+          <w:szCs w:val="22"/>
+        </w:rPr>
+        <w:t>Class Re</w:t>
+      </w:r>
+      <w:r>
+        <w:rPr>
+          <w:rFonts w:asciiTheme="majorHAnsi" w:hAnsiTheme="majorHAnsi" w:cstheme="majorHAnsi"/>
+          <w:b/>
+          <w:bCs/>
+          <w:szCs w:val="22"/>
+        </w:rPr>
+        <w:t>lationships</w:t>
+      </w:r>
+    </w:p>
+    <w:p>
+      <w:pPr>
+        <w:suppressAutoHyphens/>
+        <w:contextualSpacing/>
+        <w:rPr>
+          <w:rFonts w:asciiTheme="majorHAnsi" w:hAnsiTheme="majorHAnsi" w:cstheme="majorHAnsi"/>
+          <w:b/>
+          <w:bCs/>
+          <w:szCs w:val="22"/>
+        </w:rPr>
+      </w:pPr>
+      <w:r>
+        <w:rPr>
+          <w:rFonts w:asciiTheme="majorHAnsi" w:hAnsiTheme="majorHAnsi" w:cstheme="majorHAnsi"/>
+          <w:szCs w:val="22"/>
+        </w:rPr>
+        <w:t>As illustrated by the UML class diagram above, t</w:t>
+      </w:r>
+      <w:r>
+        <w:rPr>
+          <w:rFonts w:asciiTheme="majorHAnsi" w:hAnsiTheme="majorHAnsi" w:cstheme="majorHAnsi"/>
+          <w:szCs w:val="22"/>
+        </w:rPr>
+        <w:t xml:space="preserve">he domain model consists of </w:t>
+      </w:r>
+      <w:r>
+        <w:rPr>
+          <w:rFonts w:asciiTheme="majorHAnsi" w:hAnsiTheme="majorHAnsi" w:cstheme="majorHAnsi"/>
+          <w:szCs w:val="22"/>
+        </w:rPr>
+        <w:t>five</w:t>
+      </w:r>
+      <w:r>
+        <w:rPr>
+          <w:rFonts w:asciiTheme="majorHAnsi" w:hAnsiTheme="majorHAnsi" w:cstheme="majorHAnsi"/>
+          <w:szCs w:val="22"/>
+        </w:rPr>
+        <w:t xml:space="preserve"> primary classes with the following relationships:</w:t>
+      </w:r>
+    </w:p>
+    <w:p>
+      <w:pPr>
+        <w:suppressAutoHyphens/>
+        <w:contextualSpacing/>
+        <w:rPr>
+          <w:rFonts w:asciiTheme="majorHAnsi" w:hAnsiTheme="majorHAnsi" w:cstheme="majorHAnsi"/>
+          <w:szCs w:val="22"/>
+        </w:rPr>
+      </w:pPr>
+    </w:p>
+    <w:p>
+      <w:pPr>
+        <w:pStyle w:val="ListParagraph"/>
+        <w:numPr>
+          <w:ilvl w:val="0"/>
+          <w:numId w:val="20"/>
+        </w:numPr>
+        <w:suppressAutoHyphens/>
+        <w:rPr>
+          <w:rFonts w:asciiTheme="majorHAnsi" w:hAnsiTheme="majorHAnsi" w:cstheme="majorHAnsi"/>
+          <w:szCs w:val="22"/>
+        </w:rPr>
+      </w:pPr>
+      <w:r>
+        <w:rPr>
+          <w:rFonts w:asciiTheme="majorHAnsi" w:hAnsiTheme="majorHAnsi" w:cstheme="majorHAnsi"/>
+          <w:b/>
+          <w:bCs/>
+          <w:szCs w:val="22"/>
+        </w:rPr>
+        <w:t>Entity</w:t>
+      </w:r>
+      <w:r>
+        <w:rPr>
+          <w:rFonts w:asciiTheme="majorHAnsi" w:hAnsiTheme="majorHAnsi" w:cstheme="majorHAnsi"/>
+          <w:szCs w:val="22"/>
+        </w:rPr>
+        <w:t xml:space="preserve"> (Abstract Base Class)</w:t>
+      </w:r>
+    </w:p>
+    <w:p>
+      <w:pPr>
+        <w:pStyle w:val="ListParagraph"/>
+        <w:numPr>
+          <w:ilvl w:val="1"/>
+          <w:numId w:val="20"/>
+        </w:numPr>
+        <w:suppressAutoHyphens/>
+        <w:rPr>
+          <w:rFonts w:asciiTheme="majorHAnsi" w:hAnsiTheme="majorHAnsi" w:cstheme="majorHAnsi"/>
+          <w:szCs w:val="22"/>
+        </w:rPr>
+      </w:pPr>
+      <w:r>
+        <w:rPr>
+          <w:rFonts w:asciiTheme="majorHAnsi" w:hAnsiTheme="majorHAnsi" w:cstheme="majorHAnsi"/>
+          <w:szCs w:val="22"/>
+        </w:rPr>
+        <w:t>Serves as the foundation for the inheritance hierarchy</w:t>
+      </w:r>
+    </w:p>
+    <w:p>
+      <w:pPr>
+        <w:pStyle w:val="ListParagraph"/>
+        <w:numPr>
+          <w:ilvl w:val="1"/>
+          <w:numId w:val="20"/>
+        </w:numPr>
+        <w:suppressAutoHyphens/>
+        <w:rPr>
+          <w:rFonts w:asciiTheme="majorHAnsi" w:hAnsiTheme="majorHAnsi" w:cstheme="majorHAnsi"/>
+          <w:szCs w:val="22"/>
+        </w:rPr>
+      </w:pPr>
+      <w:r>
+        <w:rPr>
+          <w:rFonts w:asciiTheme="majorHAnsi" w:hAnsiTheme="majorHAnsi" w:cstheme="majorHAnsi"/>
+          <w:szCs w:val="22"/>
+        </w:rPr>
+        <w:t>Contains common attributes (id, name) and methods shared by all entity types</w:t>
+      </w:r>
+    </w:p>
+    <w:p>
+      <w:pPr>
+        <w:pStyle w:val="ListParagraph"/>
+        <w:numPr>
+          <w:ilvl w:val="1"/>
+          <w:numId w:val="20"/>
+        </w:numPr>
+        <w:suppressAutoHyphens/>
+        <w:rPr>
+          <w:rFonts w:asciiTheme="majorHAnsi" w:hAnsiTheme="majorHAnsi" w:cstheme="majorHAnsi"/>
+          <w:szCs w:val="22"/>
+        </w:rPr>
+      </w:pPr>
+      <w:r>
+        <w:rPr>
+          <w:rFonts w:asciiTheme="majorHAnsi" w:hAnsiTheme="majorHAnsi" w:cstheme="majorHAnsi"/>
+          <w:szCs w:val="22"/>
+        </w:rPr>
+        <w:t>Provides basic accessor methods (</w:t>
+      </w:r>
+      <w:proofErr w:type="spellStart"/>
+      <w:proofErr w:type="gramStart"/>
+      <w:r>
+        <w:rPr>
+          <w:rFonts w:asciiTheme="majorHAnsi" w:hAnsiTheme="majorHAnsi" w:cstheme="majorHAnsi"/>
+          <w:szCs w:val="22"/>
+        </w:rPr>
+        <w:t>getId</w:t>
+      </w:r>
+      <w:proofErr w:type="spellEnd"/>
+      <w:r>
+        <w:rPr>
+          <w:rFonts w:asciiTheme="majorHAnsi" w:hAnsiTheme="majorHAnsi" w:cstheme="majorHAnsi"/>
+          <w:szCs w:val="22"/>
+        </w:rPr>
+        <w:t>(</w:t>
+      </w:r>
+      <w:proofErr w:type="gramEnd"/>
+      <w:r>
+        <w:rPr>
+          <w:rFonts w:asciiTheme="majorHAnsi" w:hAnsiTheme="majorHAnsi" w:cstheme="majorHAnsi"/>
+          <w:szCs w:val="22"/>
+        </w:rPr>
+        <w:t xml:space="preserve">), </w:t>
+      </w:r>
+      <w:proofErr w:type="spellStart"/>
+      <w:r>
+        <w:rPr>
+          <w:rFonts w:asciiTheme="majorHAnsi" w:hAnsiTheme="majorHAnsi" w:cstheme="majorHAnsi"/>
+          <w:szCs w:val="22"/>
+        </w:rPr>
+        <w:t>getName</w:t>
+      </w:r>
+      <w:proofErr w:type="spellEnd"/>
+      <w:r>
+        <w:rPr>
+          <w:rFonts w:asciiTheme="majorHAnsi" w:hAnsiTheme="majorHAnsi" w:cstheme="majorHAnsi"/>
+          <w:szCs w:val="22"/>
+        </w:rPr>
+        <w:t>())</w:t>
+      </w:r>
+    </w:p>
+    <w:p>
+      <w:pPr>
+        <w:pStyle w:val="ListParagraph"/>
+        <w:numPr>
+          <w:ilvl w:val="1"/>
+          <w:numId w:val="20"/>
+        </w:numPr>
+        <w:suppressAutoHyphens/>
+        <w:rPr>
+          <w:rFonts w:asciiTheme="majorHAnsi" w:hAnsiTheme="majorHAnsi" w:cstheme="majorHAnsi"/>
+          <w:szCs w:val="22"/>
+        </w:rPr>
+      </w:pPr>
+      <w:r>
+        <w:rPr>
+          <w:rFonts w:asciiTheme="majorHAnsi" w:hAnsiTheme="majorHAnsi" w:cstheme="majorHAnsi"/>
+          <w:szCs w:val="22"/>
+        </w:rPr>
+        <w:t xml:space="preserve">There is also a </w:t>
+      </w:r>
+      <w:proofErr w:type="spellStart"/>
+      <w:proofErr w:type="gramStart"/>
+      <w:r>
+        <w:rPr>
+          <w:rFonts w:asciiTheme="majorHAnsi" w:hAnsiTheme="majorHAnsi" w:cstheme="majorHAnsi"/>
+          <w:szCs w:val="22"/>
+        </w:rPr>
+        <w:t>toString</w:t>
+      </w:r>
+      <w:proofErr w:type="spellEnd"/>
+      <w:r>
+        <w:rPr>
+          <w:rFonts w:asciiTheme="majorHAnsi" w:hAnsiTheme="majorHAnsi" w:cstheme="majorHAnsi"/>
+          <w:szCs w:val="22"/>
+        </w:rPr>
+        <w:t>(</w:t>
+      </w:r>
+      <w:proofErr w:type="gramEnd"/>
+      <w:r>
+        <w:rPr>
+          <w:rFonts w:asciiTheme="majorHAnsi" w:hAnsiTheme="majorHAnsi" w:cstheme="majorHAnsi"/>
+          <w:szCs w:val="22"/>
+        </w:rPr>
+        <w:t>) method, which is overridden by subclasses.</w:t>
+      </w:r>
+    </w:p>
+    <w:p>
+      <w:pPr>
+        <w:pStyle w:val="ListParagraph"/>
+        <w:numPr>
+          <w:ilvl w:val="0"/>
+          <w:numId w:val="20"/>
+        </w:numPr>
+        <w:suppressAutoHyphens/>
+        <w:rPr>
+          <w:rFonts w:asciiTheme="majorHAnsi" w:hAnsiTheme="majorHAnsi" w:cstheme="majorHAnsi"/>
+          <w:szCs w:val="22"/>
+        </w:rPr>
+      </w:pPr>
+      <w:proofErr w:type="spellStart"/>
+      <w:r>
+        <w:rPr>
+          <w:rFonts w:asciiTheme="majorHAnsi" w:hAnsiTheme="majorHAnsi" w:cstheme="majorHAnsi"/>
+          <w:b/>
+          <w:bCs/>
+          <w:szCs w:val="22"/>
+        </w:rPr>
+        <w:t>GameService</w:t>
+      </w:r>
+      <w:proofErr w:type="spellEnd"/>
+      <w:r>
+        <w:rPr>
+          <w:rFonts w:asciiTheme="majorHAnsi" w:hAnsiTheme="majorHAnsi" w:cstheme="majorHAnsi"/>
+          <w:szCs w:val="22"/>
+        </w:rPr>
+        <w:t xml:space="preserve"> (Singleton)</w:t>
+      </w:r>
+    </w:p>
+    <w:p>
+      <w:pPr>
+        <w:pStyle w:val="ListParagraph"/>
+        <w:numPr>
+          <w:ilvl w:val="1"/>
+          <w:numId w:val="20"/>
+        </w:numPr>
+        <w:suppressAutoHyphens/>
+        <w:rPr>
+          <w:rFonts w:asciiTheme="majorHAnsi" w:hAnsiTheme="majorHAnsi" w:cstheme="majorHAnsi"/>
+          <w:szCs w:val="22"/>
+        </w:rPr>
+      </w:pPr>
+      <w:r>
+        <w:rPr>
+          <w:rFonts w:asciiTheme="majorHAnsi" w:hAnsiTheme="majorHAnsi" w:cstheme="majorHAnsi"/>
+          <w:szCs w:val="22"/>
+        </w:rPr>
+        <w:t xml:space="preserve">Implements the singleton pattern through private constructor and static </w:t>
+      </w:r>
+      <w:proofErr w:type="spellStart"/>
+      <w:proofErr w:type="gramStart"/>
+      <w:r>
+        <w:rPr>
+          <w:rFonts w:asciiTheme="majorHAnsi" w:hAnsiTheme="majorHAnsi" w:cstheme="majorHAnsi"/>
+          <w:szCs w:val="22"/>
+        </w:rPr>
+        <w:t>getService</w:t>
+      </w:r>
+      <w:proofErr w:type="spellEnd"/>
+      <w:r>
+        <w:rPr>
+          <w:rFonts w:asciiTheme="majorHAnsi" w:hAnsiTheme="majorHAnsi" w:cstheme="majorHAnsi"/>
+          <w:szCs w:val="22"/>
+        </w:rPr>
+        <w:t>(</w:t>
+      </w:r>
+      <w:proofErr w:type="gramEnd"/>
+      <w:r>
+        <w:rPr>
+          <w:rFonts w:asciiTheme="majorHAnsi" w:hAnsiTheme="majorHAnsi" w:cstheme="majorHAnsi"/>
+          <w:szCs w:val="22"/>
+        </w:rPr>
+        <w:t>) method</w:t>
+      </w:r>
+    </w:p>
+    <w:p>
+      <w:pPr>
+        <w:pStyle w:val="ListParagraph"/>
+        <w:numPr>
+          <w:ilvl w:val="1"/>
+          <w:numId w:val="20"/>
+        </w:numPr>
+        <w:suppressAutoHyphens/>
+        <w:rPr>
+          <w:rFonts w:asciiTheme="majorHAnsi" w:hAnsiTheme="majorHAnsi" w:cstheme="majorHAnsi"/>
+          <w:szCs w:val="22"/>
+        </w:rPr>
+      </w:pPr>
+      <w:r>
+        <w:rPr>
+          <w:rFonts w:asciiTheme="majorHAnsi" w:hAnsiTheme="majorHAnsi" w:cstheme="majorHAnsi"/>
+          <w:szCs w:val="22"/>
+        </w:rPr>
+        <w:t>Manages the collection of all Game objects</w:t>
+      </w:r>
+    </w:p>
+    <w:p>
+      <w:pPr>
+        <w:pStyle w:val="ListParagraph"/>
+        <w:numPr>
+          <w:ilvl w:val="1"/>
+          <w:numId w:val="20"/>
+        </w:numPr>
+        <w:suppressAutoHyphens/>
+        <w:rPr>
+          <w:rFonts w:asciiTheme="majorHAnsi" w:hAnsiTheme="majorHAnsi" w:cstheme="majorHAnsi"/>
+          <w:szCs w:val="22"/>
+        </w:rPr>
+      </w:pPr>
+      <w:r>
+        <w:rPr>
+          <w:rFonts w:asciiTheme="majorHAnsi" w:hAnsiTheme="majorHAnsi" w:cstheme="majorHAnsi"/>
+          <w:szCs w:val="22"/>
+        </w:rPr>
+        <w:t>Provides methods for game creation, retrieval, and ID generation</w:t>
+      </w:r>
+    </w:p>
+    <w:p>
+      <w:pPr>
+        <w:pStyle w:val="ListParagraph"/>
+        <w:numPr>
+          <w:ilvl w:val="1"/>
+          <w:numId w:val="20"/>
+        </w:numPr>
+        <w:suppressAutoHyphens/>
+        <w:rPr>
+          <w:rFonts w:asciiTheme="majorHAnsi" w:hAnsiTheme="majorHAnsi" w:cstheme="majorHAnsi"/>
+          <w:szCs w:val="22"/>
+        </w:rPr>
+      </w:pPr>
+      <w:r>
+        <w:rPr>
+          <w:rFonts w:asciiTheme="majorHAnsi" w:hAnsiTheme="majorHAnsi" w:cstheme="majorHAnsi"/>
+          <w:szCs w:val="22"/>
+        </w:rPr>
+        <w:t>Maintains unique IDs for games, teams, and players</w:t>
+      </w:r>
+    </w:p>
+    <w:p>
+      <w:pPr>
+        <w:pStyle w:val="ListParagraph"/>
+        <w:numPr>
+          <w:ilvl w:val="0"/>
+          <w:numId w:val="20"/>
+        </w:numPr>
+        <w:suppressAutoHyphens/>
+        <w:rPr>
+          <w:rFonts w:asciiTheme="majorHAnsi" w:hAnsiTheme="majorHAnsi" w:cstheme="majorHAnsi"/>
+          <w:szCs w:val="22"/>
+        </w:rPr>
+      </w:pPr>
+      <w:r>
+        <w:rPr>
+          <w:rFonts w:asciiTheme="majorHAnsi" w:hAnsiTheme="majorHAnsi" w:cstheme="majorHAnsi"/>
+          <w:b/>
+          <w:bCs/>
+          <w:szCs w:val="22"/>
+        </w:rPr>
+        <w:t>Game</w:t>
+      </w:r>
+      <w:r>
+        <w:rPr>
+          <w:rFonts w:asciiTheme="majorHAnsi" w:hAnsiTheme="majorHAnsi" w:cstheme="majorHAnsi"/>
+          <w:szCs w:val="22"/>
+        </w:rPr>
+        <w:t xml:space="preserve"> (extends Entity)</w:t>
+      </w:r>
+    </w:p>
+    <w:p>
+      <w:pPr>
+        <w:pStyle w:val="ListParagraph"/>
+        <w:numPr>
+          <w:ilvl w:val="1"/>
+          <w:numId w:val="20"/>
+        </w:numPr>
+        <w:suppressAutoHyphens/>
+        <w:rPr>
+          <w:rFonts w:asciiTheme="majorHAnsi" w:hAnsiTheme="majorHAnsi" w:cstheme="majorHAnsi"/>
+          <w:szCs w:val="22"/>
+        </w:rPr>
+      </w:pPr>
+      <w:r>
+        <w:rPr>
+          <w:rFonts w:asciiTheme="majorHAnsi" w:hAnsiTheme="majorHAnsi" w:cstheme="majorHAnsi"/>
+          <w:szCs w:val="22"/>
+        </w:rPr>
+        <w:t>Inherits from Entity base class</w:t>
+      </w:r>
+    </w:p>
+    <w:p>
+      <w:pPr>
+        <w:pStyle w:val="ListParagraph"/>
+        <w:numPr>
+          <w:ilvl w:val="1"/>
+          <w:numId w:val="20"/>
+        </w:numPr>
+        <w:suppressAutoHyphens/>
+        <w:rPr>
+          <w:rFonts w:asciiTheme="majorHAnsi" w:hAnsiTheme="majorHAnsi" w:cstheme="majorHAnsi"/>
+          <w:szCs w:val="22"/>
+        </w:rPr>
+      </w:pPr>
+      <w:r>
+        <w:rPr>
+          <w:rFonts w:asciiTheme="majorHAnsi" w:hAnsiTheme="majorHAnsi" w:cstheme="majorHAnsi"/>
+          <w:szCs w:val="22"/>
+        </w:rPr>
+        <w:t>Contains a collection of Team objects</w:t>
+      </w:r>
+    </w:p>
+    <w:p>
+      <w:pPr>
+        <w:pStyle w:val="ListParagraph"/>
+        <w:numPr>
+          <w:ilvl w:val="1"/>
+          <w:numId w:val="20"/>
+        </w:numPr>
+        <w:suppressAutoHyphens/>
+        <w:rPr>
+          <w:rFonts w:asciiTheme="majorHAnsi" w:hAnsiTheme="majorHAnsi" w:cstheme="majorHAnsi"/>
+          <w:szCs w:val="22"/>
+        </w:rPr>
+      </w:pPr>
+      <w:r>
+        <w:rPr>
+          <w:rFonts w:asciiTheme="majorHAnsi" w:hAnsiTheme="majorHAnsi" w:cstheme="majorHAnsi"/>
+          <w:szCs w:val="22"/>
+        </w:rPr>
+        <w:t>Provides methods to add and manage teams</w:t>
+      </w:r>
+    </w:p>
+    <w:p>
+      <w:pPr>
+        <w:pStyle w:val="ListParagraph"/>
+        <w:numPr>
+          <w:ilvl w:val="1"/>
+          <w:numId w:val="20"/>
+        </w:numPr>
+        <w:suppressAutoHyphens/>
+        <w:rPr>
+          <w:rFonts w:asciiTheme="majorHAnsi" w:hAnsiTheme="majorHAnsi" w:cstheme="majorHAnsi"/>
+          <w:szCs w:val="22"/>
+        </w:rPr>
+      </w:pPr>
+      <w:r>
+        <w:rPr>
+          <w:rFonts w:asciiTheme="majorHAnsi" w:hAnsiTheme="majorHAnsi" w:cstheme="majorHAnsi"/>
+          <w:szCs w:val="22"/>
+        </w:rPr>
+        <w:t>Ensures team name uniqueness within the game</w:t>
+      </w:r>
+    </w:p>
+    <w:p>
+      <w:pPr>
+        <w:pStyle w:val="ListParagraph"/>
+        <w:numPr>
+          <w:ilvl w:val="0"/>
+          <w:numId w:val="20"/>
+        </w:numPr>
+        <w:suppressAutoHyphens/>
+        <w:rPr>
+          <w:rFonts w:asciiTheme="majorHAnsi" w:hAnsiTheme="majorHAnsi" w:cstheme="majorHAnsi"/>
+          <w:szCs w:val="22"/>
+        </w:rPr>
+      </w:pPr>
+      <w:r>
+        <w:rPr>
+          <w:rFonts w:asciiTheme="majorHAnsi" w:hAnsiTheme="majorHAnsi" w:cstheme="majorHAnsi"/>
+          <w:b/>
+          <w:bCs/>
+          <w:szCs w:val="22"/>
+        </w:rPr>
+        <w:t>Team</w:t>
+      </w:r>
+      <w:r>
+        <w:rPr>
+          <w:rFonts w:asciiTheme="majorHAnsi" w:hAnsiTheme="majorHAnsi" w:cstheme="majorHAnsi"/>
+          <w:szCs w:val="22"/>
+        </w:rPr>
+        <w:t xml:space="preserve"> (extends Entity)</w:t>
+      </w:r>
+    </w:p>
+    <w:p>
+      <w:pPr>
+        <w:pStyle w:val="ListParagraph"/>
+        <w:numPr>
+          <w:ilvl w:val="1"/>
+          <w:numId w:val="20"/>
+        </w:numPr>
+        <w:suppressAutoHyphens/>
+        <w:rPr>
+          <w:rFonts w:asciiTheme="majorHAnsi" w:hAnsiTheme="majorHAnsi" w:cstheme="majorHAnsi"/>
+          <w:szCs w:val="22"/>
+        </w:rPr>
+      </w:pPr>
+      <w:r>
+        <w:rPr>
+          <w:rFonts w:asciiTheme="majorHAnsi" w:hAnsiTheme="majorHAnsi" w:cstheme="majorHAnsi"/>
+          <w:szCs w:val="22"/>
+        </w:rPr>
+        <w:t>Inherits from Entity base class</w:t>
+      </w:r>
+    </w:p>
+    <w:p>
+      <w:pPr>
+        <w:pStyle w:val="ListParagraph"/>
+        <w:numPr>
+          <w:ilvl w:val="1"/>
+          <w:numId w:val="20"/>
+        </w:numPr>
+        <w:suppressAutoHyphens/>
+        <w:rPr>
+          <w:rFonts w:asciiTheme="majorHAnsi" w:hAnsiTheme="majorHAnsi" w:cstheme="majorHAnsi"/>
+          <w:szCs w:val="22"/>
+        </w:rPr>
+      </w:pPr>
+      <w:r>
+        <w:rPr>
+          <w:rFonts w:asciiTheme="majorHAnsi" w:hAnsiTheme="majorHAnsi" w:cstheme="majorHAnsi"/>
+          <w:szCs w:val="22"/>
+        </w:rPr>
+        <w:t>Contains a collection of Player objects</w:t>
+      </w:r>
+    </w:p>
+    <w:p>
+      <w:pPr>
+        <w:pStyle w:val="ListParagraph"/>
+        <w:numPr>
+          <w:ilvl w:val="1"/>
+          <w:numId w:val="20"/>
+        </w:numPr>
+        <w:suppressAutoHyphens/>
+        <w:rPr>
+          <w:rFonts w:asciiTheme="majorHAnsi" w:hAnsiTheme="majorHAnsi" w:cstheme="majorHAnsi"/>
+          <w:szCs w:val="22"/>
+        </w:rPr>
+      </w:pPr>
+      <w:r>
+        <w:rPr>
+          <w:rFonts w:asciiTheme="majorHAnsi" w:hAnsiTheme="majorHAnsi" w:cstheme="majorHAnsi"/>
+          <w:szCs w:val="22"/>
+        </w:rPr>
+        <w:t>Provides methods to add and manage players</w:t>
+      </w:r>
+    </w:p>
+    <w:p>
+      <w:pPr>
+        <w:pStyle w:val="ListParagraph"/>
+        <w:numPr>
+          <w:ilvl w:val="1"/>
+          <w:numId w:val="20"/>
+        </w:numPr>
+        <w:suppressAutoHyphens/>
+        <w:rPr>
+          <w:rFonts w:asciiTheme="majorHAnsi" w:hAnsiTheme="majorHAnsi" w:cstheme="majorHAnsi"/>
+          <w:szCs w:val="22"/>
+        </w:rPr>
+      </w:pPr>
+      <w:r>
+        <w:rPr>
+          <w:rFonts w:asciiTheme="majorHAnsi" w:hAnsiTheme="majorHAnsi" w:cstheme="majorHAnsi"/>
+          <w:szCs w:val="22"/>
+        </w:rPr>
+        <w:t>Ensures player name uniqueness within the team</w:t>
+      </w:r>
+    </w:p>
+    <w:p>
+      <w:pPr>
+        <w:pStyle w:val="ListParagraph"/>
+        <w:numPr>
+          <w:ilvl w:val="0"/>
+          <w:numId w:val="20"/>
+        </w:numPr>
+        <w:suppressAutoHyphens/>
+        <w:rPr>
+          <w:rFonts w:asciiTheme="majorHAnsi" w:hAnsiTheme="majorHAnsi" w:cstheme="majorHAnsi"/>
+          <w:szCs w:val="22"/>
+        </w:rPr>
+      </w:pPr>
+      <w:r>
+        <w:rPr>
+          <w:rFonts w:asciiTheme="majorHAnsi" w:hAnsiTheme="majorHAnsi" w:cstheme="majorHAnsi"/>
+          <w:b/>
+          <w:bCs/>
+          <w:szCs w:val="22"/>
+        </w:rPr>
+        <w:t>Player</w:t>
+      </w:r>
+      <w:r>
+        <w:rPr>
+          <w:rFonts w:asciiTheme="majorHAnsi" w:hAnsiTheme="majorHAnsi" w:cstheme="majorHAnsi"/>
+          <w:szCs w:val="22"/>
+        </w:rPr>
+        <w:t xml:space="preserve"> (extends Entity)</w:t>
+      </w:r>
+    </w:p>
+    <w:p>
+      <w:pPr>
+        <w:pStyle w:val="ListParagraph"/>
+        <w:numPr>
+          <w:ilvl w:val="1"/>
+          <w:numId w:val="20"/>
+        </w:numPr>
+        <w:suppressAutoHyphens/>
+        <w:rPr>
+          <w:rFonts w:asciiTheme="majorHAnsi" w:hAnsiTheme="majorHAnsi" w:cstheme="majorHAnsi"/>
+          <w:szCs w:val="22"/>
+        </w:rPr>
+      </w:pPr>
+      <w:r>
+        <w:rPr>
+          <w:rFonts w:asciiTheme="majorHAnsi" w:hAnsiTheme="majorHAnsi" w:cstheme="majorHAnsi"/>
+          <w:szCs w:val="22"/>
+        </w:rPr>
+        <w:t>Inherits from Entity base class</w:t>
+      </w:r>
+    </w:p>
+    <w:p>
+      <w:pPr>
+        <w:pStyle w:val="ListParagraph"/>
+        <w:numPr>
+          <w:ilvl w:val="1"/>
+          <w:numId w:val="20"/>
+        </w:numPr>
+        <w:suppressAutoHyphens/>
+        <w:rPr>
+          <w:rFonts w:asciiTheme="majorHAnsi" w:hAnsiTheme="majorHAnsi" w:cstheme="majorHAnsi"/>
+          <w:szCs w:val="22"/>
+        </w:rPr>
+      </w:pPr>
+      <w:r>
+        <w:rPr>
+          <w:rFonts w:asciiTheme="majorHAnsi" w:hAnsiTheme="majorHAnsi" w:cstheme="majorHAnsi"/>
+          <w:szCs w:val="22"/>
+        </w:rPr>
+        <w:t>Represents end users of the application</w:t>
+      </w:r>
+    </w:p>
+    <w:p>
+      <w:pPr>
+        <w:pStyle w:val="ListParagraph"/>
+        <w:numPr>
+          <w:ilvl w:val="1"/>
+          <w:numId w:val="20"/>
+        </w:numPr>
+        <w:suppressAutoHyphens/>
+        <w:rPr>
+          <w:rFonts w:asciiTheme="majorHAnsi" w:hAnsiTheme="majorHAnsi" w:cstheme="majorHAnsi"/>
+          <w:szCs w:val="22"/>
+        </w:rPr>
+      </w:pPr>
+      <w:r>
+        <w:rPr>
+          <w:rFonts w:asciiTheme="majorHAnsi" w:hAnsiTheme="majorHAnsi" w:cstheme="majorHAnsi"/>
+          <w:szCs w:val="22"/>
+        </w:rPr>
+        <w:t>Contains player-specific attributes and behaviors</w:t>
+      </w:r>
+    </w:p>
+    <w:p>
+      <w:pPr>
+        <w:suppressAutoHyphens/>
+        <w:rPr>
+          <w:rFonts w:asciiTheme="majorHAnsi" w:hAnsiTheme="majorHAnsi" w:cstheme="majorHAnsi"/>
+          <w:szCs w:val="22"/>
+        </w:rPr>
+      </w:pPr>
+    </w:p>
+    <w:p>
+      <w:pPr>
+        <w:suppressAutoHyphens/>
+        <w:rPr>
+          <w:rFonts w:asciiTheme="majorHAnsi" w:hAnsiTheme="majorHAnsi" w:cstheme="majorHAnsi"/>
+          <w:szCs w:val="22"/>
+        </w:rPr>
+      </w:pPr>
+      <w:r>
+        <w:rPr>
+          <w:rFonts w:asciiTheme="majorHAnsi" w:hAnsiTheme="majorHAnsi" w:cstheme="majorHAnsi"/>
+          <w:szCs w:val="22"/>
+        </w:rPr>
+        <w:t>There are two s</w:t>
+      </w:r>
+      <w:r>
+        <w:rPr>
+          <w:rFonts w:asciiTheme="majorHAnsi" w:hAnsiTheme="majorHAnsi" w:cstheme="majorHAnsi"/>
+          <w:szCs w:val="22"/>
+        </w:rPr>
+        <w:t xml:space="preserve">upporting </w:t>
+      </w:r>
+      <w:r>
+        <w:rPr>
+          <w:rFonts w:asciiTheme="majorHAnsi" w:hAnsiTheme="majorHAnsi" w:cstheme="majorHAnsi"/>
+          <w:szCs w:val="22"/>
+        </w:rPr>
+        <w:t>c</w:t>
+      </w:r>
+      <w:r>
+        <w:rPr>
+          <w:rFonts w:asciiTheme="majorHAnsi" w:hAnsiTheme="majorHAnsi" w:cstheme="majorHAnsi"/>
+          <w:szCs w:val="22"/>
+        </w:rPr>
+        <w:t>lasses</w:t>
+      </w:r>
+      <w:r>
+        <w:rPr>
+          <w:rFonts w:asciiTheme="majorHAnsi" w:hAnsiTheme="majorHAnsi" w:cstheme="majorHAnsi"/>
+          <w:szCs w:val="22"/>
+        </w:rPr>
+        <w:t>:</w:t>
+      </w:r>
+    </w:p>
+    <w:p>
+      <w:pPr>
+        <w:pStyle w:val="ListParagraph"/>
+        <w:numPr>
+          <w:ilvl w:val="0"/>
+          <w:numId w:val="20"/>
+        </w:numPr>
+        <w:suppressAutoHyphens/>
+        <w:rPr>
+          <w:rFonts w:asciiTheme="majorHAnsi" w:hAnsiTheme="majorHAnsi" w:cstheme="majorHAnsi"/>
+          <w:szCs w:val="22"/>
+        </w:rPr>
+      </w:pPr>
+      <w:proofErr w:type="spellStart"/>
+      <w:r>
+        <w:rPr>
+          <w:rFonts w:asciiTheme="majorHAnsi" w:hAnsiTheme="majorHAnsi" w:cstheme="majorHAnsi"/>
+          <w:szCs w:val="22"/>
+        </w:rPr>
+        <w:t>ProgramDriver</w:t>
+      </w:r>
+      <w:proofErr w:type="spellEnd"/>
+    </w:p>
+    <w:p>
+      <w:pPr>
+        <w:pStyle w:val="ListParagraph"/>
+        <w:numPr>
+          <w:ilvl w:val="1"/>
+          <w:numId w:val="20"/>
+        </w:numPr>
+        <w:suppressAutoHyphens/>
+        <w:rPr>
+          <w:rFonts w:asciiTheme="majorHAnsi" w:hAnsiTheme="majorHAnsi" w:cstheme="majorHAnsi"/>
+          <w:szCs w:val="22"/>
+        </w:rPr>
+      </w:pPr>
+      <w:r>
+        <w:rPr>
+          <w:rFonts w:asciiTheme="majorHAnsi" w:hAnsiTheme="majorHAnsi" w:cstheme="majorHAnsi"/>
+          <w:szCs w:val="22"/>
+        </w:rPr>
+        <w:t>Application entry point that demonstrates the domain model functionality</w:t>
+      </w:r>
+    </w:p>
+    <w:p>
+      <w:pPr>
+        <w:pStyle w:val="ListParagraph"/>
+        <w:numPr>
+          <w:ilvl w:val="0"/>
+          <w:numId w:val="20"/>
+        </w:numPr>
+        <w:suppressAutoHyphens/>
+        <w:rPr>
+          <w:rFonts w:asciiTheme="majorHAnsi" w:hAnsiTheme="majorHAnsi" w:cstheme="majorHAnsi"/>
+          <w:szCs w:val="22"/>
+        </w:rPr>
+      </w:pPr>
+      <w:proofErr w:type="spellStart"/>
+      <w:r>
+        <w:rPr>
+          <w:rFonts w:asciiTheme="majorHAnsi" w:hAnsiTheme="majorHAnsi" w:cstheme="majorHAnsi"/>
+          <w:szCs w:val="22"/>
+        </w:rPr>
+        <w:t>SingletonTester</w:t>
+      </w:r>
+      <w:proofErr w:type="spellEnd"/>
+    </w:p>
+    <w:p>
+      <w:pPr>
+        <w:pStyle w:val="ListParagraph"/>
+        <w:numPr>
+          <w:ilvl w:val="1"/>
+          <w:numId w:val="20"/>
+        </w:numPr>
+        <w:suppressAutoHyphens/>
+        <w:rPr>
+          <w:rFonts w:asciiTheme="majorHAnsi" w:hAnsiTheme="majorHAnsi" w:cstheme="majorHAnsi"/>
+          <w:szCs w:val="22"/>
+        </w:rPr>
+      </w:pPr>
+      <w:r>
+        <w:rPr>
+          <w:rFonts w:asciiTheme="majorHAnsi" w:hAnsiTheme="majorHAnsi" w:cstheme="majorHAnsi"/>
+          <w:szCs w:val="22"/>
+        </w:rPr>
+        <w:t xml:space="preserve">Validates the singleton implementation of </w:t>
+      </w:r>
+      <w:proofErr w:type="spellStart"/>
+      <w:r>
+        <w:rPr>
+          <w:rFonts w:asciiTheme="majorHAnsi" w:hAnsiTheme="majorHAnsi" w:cstheme="majorHAnsi"/>
+          <w:szCs w:val="22"/>
+        </w:rPr>
+        <w:t>GameService</w:t>
+      </w:r>
+      <w:proofErr w:type="spellEnd"/>
+    </w:p>
+    <w:p>
+      <w:pPr>
+        <w:suppressAutoHyphens/>
+        <w:rPr>
+          <w:rFonts w:asciiTheme="majorHAnsi" w:hAnsiTheme="majorHAnsi" w:cstheme="majorHAnsi"/>
+          <w:b/>
+          <w:szCs w:val="22"/>
+        </w:rPr>
+      </w:pPr>
+    </w:p>
+    <w:p>
+      <w:pPr>
+        <w:suppressAutoHyphens/>
+        <w:contextualSpacing/>
+        <w:rPr>
+          <w:rFonts w:asciiTheme="majorHAnsi" w:hAnsiTheme="majorHAnsi" w:cstheme="majorHAnsi"/>
+          <w:b/>
+          <w:bCs/>
+          <w:szCs w:val="22"/>
+        </w:rPr>
+      </w:pPr>
+      <w:r>
+        <w:rPr>
+          <w:rFonts w:asciiTheme="majorHAnsi" w:hAnsiTheme="majorHAnsi" w:cstheme="majorHAnsi"/>
+          <w:b/>
+          <w:bCs/>
+          <w:szCs w:val="22"/>
+        </w:rPr>
+        <w:t>Object-Oriented Principles Demonstrated</w:t>
+      </w:r>
+    </w:p>
+    <w:p>
+      <w:pPr>
+        <w:pStyle w:val="ListParagraph"/>
+        <w:numPr>
+          <w:ilvl w:val="0"/>
+          <w:numId w:val="22"/>
+        </w:numPr>
+        <w:suppressAutoHyphens/>
+        <w:rPr>
+          <w:rFonts w:asciiTheme="majorHAnsi" w:hAnsiTheme="majorHAnsi" w:cstheme="majorHAnsi"/>
+          <w:b/>
+          <w:bCs/>
+          <w:szCs w:val="22"/>
+        </w:rPr>
+      </w:pPr>
+      <w:r>
+        <w:rPr>
+          <w:rFonts w:asciiTheme="majorHAnsi" w:hAnsiTheme="majorHAnsi" w:cstheme="majorHAnsi"/>
+          <w:b/>
+          <w:bCs/>
+          <w:szCs w:val="22"/>
+        </w:rPr>
+        <w:t>Inheritance</w:t>
+      </w:r>
+      <w:r>
+        <w:rPr>
+          <w:rFonts w:asciiTheme="majorHAnsi" w:hAnsiTheme="majorHAnsi" w:cstheme="majorHAnsi"/>
+          <w:b/>
+          <w:bCs/>
+          <w:szCs w:val="22"/>
+        </w:rPr>
+        <w:t xml:space="preserve">. </w:t>
+      </w:r>
+      <w:r>
+        <w:rPr>
+          <w:rFonts w:asciiTheme="majorHAnsi" w:hAnsiTheme="majorHAnsi" w:cstheme="majorHAnsi"/>
+          <w:bCs/>
+          <w:szCs w:val="22"/>
+        </w:rPr>
+        <w:t>The diagram shows a clear inheritance hierarchy with Entity as the parent class for Game, Team, and Player. This approach efficiently fulfills the requirement for unique identifiers by centralizing ID and name management in the Entity class. All subclasses inherit these properties and their associated methods, promoting code reuse and consistent behavior.</w:t>
+      </w:r>
+    </w:p>
+    <w:p>
+      <w:pPr>
+        <w:pStyle w:val="ListParagraph"/>
+        <w:numPr>
+          <w:ilvl w:val="0"/>
+          <w:numId w:val="22"/>
+        </w:numPr>
+        <w:suppressAutoHyphens/>
+        <w:rPr>
+          <w:rFonts w:asciiTheme="majorHAnsi" w:hAnsiTheme="majorHAnsi" w:cstheme="majorHAnsi"/>
+          <w:b/>
+          <w:bCs/>
+          <w:szCs w:val="22"/>
+        </w:rPr>
+      </w:pPr>
+      <w:r>
+        <w:rPr>
+          <w:rFonts w:asciiTheme="majorHAnsi" w:hAnsiTheme="majorHAnsi" w:cstheme="majorHAnsi"/>
+          <w:b/>
+          <w:bCs/>
+          <w:szCs w:val="22"/>
+        </w:rPr>
+        <w:t>Encapsulation</w:t>
+      </w:r>
+      <w:r>
+        <w:rPr>
+          <w:rFonts w:asciiTheme="majorHAnsi" w:hAnsiTheme="majorHAnsi" w:cstheme="majorHAnsi"/>
+          <w:b/>
+          <w:bCs/>
+          <w:szCs w:val="22"/>
+        </w:rPr>
+        <w:t xml:space="preserve">. </w:t>
+      </w:r>
+      <w:r>
+        <w:rPr>
+          <w:rFonts w:asciiTheme="majorHAnsi" w:hAnsiTheme="majorHAnsi" w:cstheme="majorHAnsi"/>
+          <w:bCs/>
+          <w:szCs w:val="22"/>
+        </w:rPr>
+        <w:t>All classes demonstrate proper encapsulation through private attributes and public accessor methods. The Entity class hides its default constructor, forcing instantiation through the parameterized constructor that requires ID and name. This ensures all entities are properly initialized and prevents invalid object states.</w:t>
+      </w:r>
+    </w:p>
+    <w:p>
+      <w:pPr>
+        <w:pStyle w:val="ListParagraph"/>
+        <w:numPr>
+          <w:ilvl w:val="0"/>
+          <w:numId w:val="22"/>
+        </w:numPr>
+        <w:suppressAutoHyphens/>
+        <w:rPr>
+          <w:rFonts w:asciiTheme="majorHAnsi" w:hAnsiTheme="majorHAnsi" w:cstheme="majorHAnsi"/>
+          <w:b/>
+          <w:bCs/>
+          <w:szCs w:val="22"/>
+        </w:rPr>
+      </w:pPr>
+      <w:r>
+        <w:rPr>
+          <w:rFonts w:asciiTheme="majorHAnsi" w:hAnsiTheme="majorHAnsi" w:cstheme="majorHAnsi"/>
+          <w:b/>
+          <w:bCs/>
+          <w:szCs w:val="22"/>
+        </w:rPr>
+        <w:t>Singleton Pattern</w:t>
+      </w:r>
+      <w:r>
+        <w:rPr>
+          <w:rFonts w:asciiTheme="majorHAnsi" w:hAnsiTheme="majorHAnsi" w:cstheme="majorHAnsi"/>
+          <w:b/>
+          <w:bCs/>
+          <w:szCs w:val="22"/>
+        </w:rPr>
+        <w:t xml:space="preserve">. </w:t>
+      </w:r>
+      <w:r>
+        <w:rPr>
+          <w:rFonts w:asciiTheme="majorHAnsi" w:hAnsiTheme="majorHAnsi" w:cstheme="majorHAnsi"/>
+          <w:bCs/>
+          <w:szCs w:val="22"/>
+        </w:rPr>
+        <w:t xml:space="preserve">The </w:t>
+      </w:r>
+      <w:proofErr w:type="spellStart"/>
+      <w:r>
+        <w:rPr>
+          <w:rFonts w:asciiTheme="majorHAnsi" w:hAnsiTheme="majorHAnsi" w:cstheme="majorHAnsi"/>
+          <w:bCs/>
+          <w:szCs w:val="22"/>
+        </w:rPr>
+        <w:t>GameService</w:t>
+      </w:r>
+      <w:proofErr w:type="spellEnd"/>
+      <w:r>
+        <w:rPr>
+          <w:rFonts w:asciiTheme="majorHAnsi" w:hAnsiTheme="majorHAnsi" w:cstheme="majorHAnsi"/>
+          <w:bCs/>
+          <w:szCs w:val="22"/>
+        </w:rPr>
+        <w:t xml:space="preserve"> class implements the singleton pattern, directly addressing the requirement that "only one instance of the game can exist in memory at any given time." The private constructor and static </w:t>
+      </w:r>
+      <w:proofErr w:type="spellStart"/>
+      <w:proofErr w:type="gramStart"/>
+      <w:r>
+        <w:rPr>
+          <w:rFonts w:asciiTheme="majorHAnsi" w:hAnsiTheme="majorHAnsi" w:cstheme="majorHAnsi"/>
+          <w:bCs/>
+          <w:szCs w:val="22"/>
+        </w:rPr>
+        <w:t>getInstance</w:t>
+      </w:r>
+      <w:proofErr w:type="spellEnd"/>
+      <w:r>
+        <w:rPr>
+          <w:rFonts w:asciiTheme="majorHAnsi" w:hAnsiTheme="majorHAnsi" w:cstheme="majorHAnsi"/>
+          <w:bCs/>
+          <w:szCs w:val="22"/>
+        </w:rPr>
+        <w:t>(</w:t>
+      </w:r>
+      <w:proofErr w:type="gramEnd"/>
+      <w:r>
+        <w:rPr>
+          <w:rFonts w:asciiTheme="majorHAnsi" w:hAnsiTheme="majorHAnsi" w:cstheme="majorHAnsi"/>
+          <w:bCs/>
+          <w:szCs w:val="22"/>
+        </w:rPr>
+        <w:t xml:space="preserve">) method ensure that only one </w:t>
+      </w:r>
+      <w:proofErr w:type="spellStart"/>
+      <w:r>
+        <w:rPr>
+          <w:rFonts w:asciiTheme="majorHAnsi" w:hAnsiTheme="majorHAnsi" w:cstheme="majorHAnsi"/>
+          <w:bCs/>
+          <w:szCs w:val="22"/>
+        </w:rPr>
+        <w:t>GameService</w:t>
+      </w:r>
+      <w:proofErr w:type="spellEnd"/>
+      <w:r>
+        <w:rPr>
+          <w:rFonts w:asciiTheme="majorHAnsi" w:hAnsiTheme="majorHAnsi" w:cstheme="majorHAnsi"/>
+          <w:bCs/>
+          <w:szCs w:val="22"/>
+        </w:rPr>
+        <w:t xml:space="preserve"> object is created throughout the application's lifecycle, providing centralized control over game creation and management.</w:t>
+      </w:r>
+    </w:p>
+    <w:p>
+      <w:pPr>
+        <w:pStyle w:val="ListParagraph"/>
+        <w:numPr>
+          <w:ilvl w:val="0"/>
+          <w:numId w:val="22"/>
+        </w:numPr>
+        <w:suppressAutoHyphens/>
+        <w:rPr>
+          <w:rFonts w:asciiTheme="majorHAnsi" w:hAnsiTheme="majorHAnsi" w:cstheme="majorHAnsi"/>
+          <w:b/>
+          <w:bCs/>
+          <w:szCs w:val="22"/>
+        </w:rPr>
+      </w:pPr>
+      <w:r>
+        <w:rPr>
+          <w:rFonts w:asciiTheme="majorHAnsi" w:hAnsiTheme="majorHAnsi" w:cstheme="majorHAnsi"/>
+          <w:b/>
+          <w:bCs/>
+          <w:szCs w:val="22"/>
+        </w:rPr>
+        <w:lastRenderedPageBreak/>
+        <w:t>Composition</w:t>
+      </w:r>
+      <w:r>
+        <w:rPr>
+          <w:rFonts w:asciiTheme="majorHAnsi" w:hAnsiTheme="majorHAnsi" w:cstheme="majorHAnsi"/>
+          <w:b/>
+          <w:bCs/>
+          <w:szCs w:val="22"/>
+        </w:rPr>
+        <w:t xml:space="preserve">. </w:t>
+      </w:r>
+      <w:r>
+        <w:rPr>
+          <w:rFonts w:asciiTheme="majorHAnsi" w:hAnsiTheme="majorHAnsi" w:cstheme="majorHAnsi"/>
+          <w:bCs/>
+          <w:szCs w:val="22"/>
+        </w:rPr>
+        <w:t>The domain model uses composition to represent the "has-a" relationships between classes. Games contain Teams, and Teams contain Players, represented by the collection attributes in each class. This hierarchical structure directly supports the requirement that "a game will have the ability to have one or more teams involved" and "each team will have multiple players assigned to it."</w:t>
+      </w:r>
+    </w:p>
+    <w:p>
+      <w:pPr>
+        <w:pStyle w:val="ListParagraph"/>
+        <w:numPr>
+          <w:ilvl w:val="0"/>
+          <w:numId w:val="22"/>
+        </w:numPr>
+        <w:suppressAutoHyphens/>
+        <w:rPr>
+          <w:rFonts w:asciiTheme="majorHAnsi" w:hAnsiTheme="majorHAnsi" w:cstheme="majorHAnsi"/>
+          <w:b/>
+          <w:bCs/>
+          <w:szCs w:val="22"/>
+        </w:rPr>
+      </w:pPr>
+      <w:r>
+        <w:rPr>
+          <w:rFonts w:asciiTheme="majorHAnsi" w:hAnsiTheme="majorHAnsi" w:cstheme="majorHAnsi"/>
+          <w:b/>
+          <w:bCs/>
+          <w:szCs w:val="22"/>
+        </w:rPr>
+        <w:t>Identity and Uniqueness Management</w:t>
+      </w:r>
+      <w:r>
+        <w:rPr>
+          <w:rFonts w:asciiTheme="majorHAnsi" w:hAnsiTheme="majorHAnsi" w:cstheme="majorHAnsi"/>
+          <w:b/>
+          <w:bCs/>
+          <w:szCs w:val="22"/>
+        </w:rPr>
+        <w:t xml:space="preserve">. </w:t>
+      </w:r>
+      <w:r>
+        <w:rPr>
+          <w:rFonts w:asciiTheme="majorHAnsi" w:hAnsiTheme="majorHAnsi" w:cstheme="majorHAnsi"/>
+          <w:bCs/>
+          <w:szCs w:val="22"/>
+        </w:rPr>
+        <w:t xml:space="preserve">The model enforces the requirement that "game and team names must be unique" through validation logic in the </w:t>
+      </w:r>
+      <w:proofErr w:type="spellStart"/>
+      <w:proofErr w:type="gramStart"/>
+      <w:r>
+        <w:rPr>
+          <w:rFonts w:asciiTheme="majorHAnsi" w:hAnsiTheme="majorHAnsi" w:cstheme="majorHAnsi"/>
+          <w:bCs/>
+          <w:szCs w:val="22"/>
+        </w:rPr>
+        <w:t>addGame</w:t>
+      </w:r>
+      <w:proofErr w:type="spellEnd"/>
+      <w:r>
+        <w:rPr>
+          <w:rFonts w:asciiTheme="majorHAnsi" w:hAnsiTheme="majorHAnsi" w:cstheme="majorHAnsi"/>
+          <w:bCs/>
+          <w:szCs w:val="22"/>
+        </w:rPr>
+        <w:t>(</w:t>
+      </w:r>
+      <w:proofErr w:type="gramEnd"/>
+      <w:r>
+        <w:rPr>
+          <w:rFonts w:asciiTheme="majorHAnsi" w:hAnsiTheme="majorHAnsi" w:cstheme="majorHAnsi"/>
+          <w:bCs/>
+          <w:szCs w:val="22"/>
+        </w:rPr>
+        <w:t xml:space="preserve">), </w:t>
+      </w:r>
+      <w:proofErr w:type="spellStart"/>
+      <w:r>
+        <w:rPr>
+          <w:rFonts w:asciiTheme="majorHAnsi" w:hAnsiTheme="majorHAnsi" w:cstheme="majorHAnsi"/>
+          <w:bCs/>
+          <w:szCs w:val="22"/>
+        </w:rPr>
+        <w:t>addTeam</w:t>
+      </w:r>
+      <w:proofErr w:type="spellEnd"/>
+      <w:r>
+        <w:rPr>
+          <w:rFonts w:asciiTheme="majorHAnsi" w:hAnsiTheme="majorHAnsi" w:cstheme="majorHAnsi"/>
+          <w:bCs/>
+          <w:szCs w:val="22"/>
+        </w:rPr>
+        <w:t xml:space="preserve">(), and </w:t>
+      </w:r>
+      <w:proofErr w:type="spellStart"/>
+      <w:r>
+        <w:rPr>
+          <w:rFonts w:asciiTheme="majorHAnsi" w:hAnsiTheme="majorHAnsi" w:cstheme="majorHAnsi"/>
+          <w:bCs/>
+          <w:szCs w:val="22"/>
+        </w:rPr>
+        <w:t>addPlayer</w:t>
+      </w:r>
+      <w:proofErr w:type="spellEnd"/>
+      <w:r>
+        <w:rPr>
+          <w:rFonts w:asciiTheme="majorHAnsi" w:hAnsiTheme="majorHAnsi" w:cstheme="majorHAnsi"/>
+          <w:bCs/>
+          <w:szCs w:val="22"/>
+        </w:rPr>
+        <w:t>() methods. Each method first checks if an object with the given name already exists before creating a new one, ensuring uniqueness at each level of the hierarchy.</w:t>
+      </w:r>
+    </w:p>
+    <w:p>
+      <w:pPr>
+        <w:pStyle w:val="ListParagraph"/>
+        <w:suppressAutoHyphens/>
+        <w:rPr>
+          <w:rFonts w:asciiTheme="majorHAnsi" w:hAnsiTheme="majorHAnsi" w:cstheme="majorHAnsi"/>
+          <w:b/>
+          <w:bCs/>
+          <w:szCs w:val="22"/>
+        </w:rPr>
+      </w:pPr>
+    </w:p>
+    <w:p>
+      <w:pPr>
+        <w:suppressAutoHyphens/>
+        <w:contextualSpacing/>
+        <w:rPr>
+          <w:rFonts w:asciiTheme="majorHAnsi" w:hAnsiTheme="majorHAnsi" w:cstheme="majorHAnsi"/>
+          <w:b/>
+          <w:bCs/>
+          <w:szCs w:val="22"/>
+        </w:rPr>
+      </w:pPr>
+      <w:r>
+        <w:rPr>
+          <w:rFonts w:asciiTheme="majorHAnsi" w:hAnsiTheme="majorHAnsi" w:cstheme="majorHAnsi"/>
+          <w:b/>
+          <w:bCs/>
+          <w:szCs w:val="22"/>
+        </w:rPr>
+        <w:t>Fulfillment of Software Requirements</w:t>
+      </w:r>
+    </w:p>
+    <w:p>
+      <w:pPr>
+        <w:suppressAutoHyphens/>
+        <w:contextualSpacing/>
+        <w:rPr>
+          <w:rFonts w:asciiTheme="majorHAnsi" w:hAnsiTheme="majorHAnsi" w:cstheme="majorHAnsi"/>
+          <w:bCs/>
+          <w:szCs w:val="22"/>
+        </w:rPr>
+      </w:pPr>
+      <w:r>
+        <w:rPr>
+          <w:rFonts w:asciiTheme="majorHAnsi" w:hAnsiTheme="majorHAnsi" w:cstheme="majorHAnsi"/>
+          <w:bCs/>
+          <w:szCs w:val="22"/>
+        </w:rPr>
+        <w:t>The domain model efficiently addresses all client requirements:</w:t>
+      </w:r>
+    </w:p>
+    <w:p>
+      <w:pPr>
+        <w:numPr>
+          <w:ilvl w:val="0"/>
+          <w:numId w:val="21"/>
+        </w:numPr>
+        <w:suppressAutoHyphens/>
+        <w:contextualSpacing/>
+        <w:rPr>
+          <w:rFonts w:asciiTheme="majorHAnsi" w:hAnsiTheme="majorHAnsi" w:cstheme="majorHAnsi"/>
+          <w:bCs/>
+          <w:szCs w:val="22"/>
+        </w:rPr>
+      </w:pPr>
+      <w:r>
+        <w:rPr>
+          <w:rFonts w:asciiTheme="majorHAnsi" w:hAnsiTheme="majorHAnsi" w:cstheme="majorHAnsi"/>
+          <w:b/>
+          <w:bCs/>
+          <w:szCs w:val="22"/>
+        </w:rPr>
+        <w:t>Multiple Teams Per Game</w:t>
+      </w:r>
+      <w:r>
+        <w:rPr>
+          <w:rFonts w:asciiTheme="majorHAnsi" w:hAnsiTheme="majorHAnsi" w:cstheme="majorHAnsi"/>
+          <w:bCs/>
+          <w:szCs w:val="22"/>
+        </w:rPr>
+        <w:t>: The Game class maintains a collection of Team objects, allowing one or more teams in each game.</w:t>
+      </w:r>
+    </w:p>
+    <w:p>
+      <w:pPr>
+        <w:numPr>
+          <w:ilvl w:val="0"/>
+          <w:numId w:val="21"/>
+        </w:numPr>
+        <w:suppressAutoHyphens/>
+        <w:contextualSpacing/>
+        <w:rPr>
+          <w:rFonts w:asciiTheme="majorHAnsi" w:hAnsiTheme="majorHAnsi" w:cstheme="majorHAnsi"/>
+          <w:bCs/>
+          <w:szCs w:val="22"/>
+        </w:rPr>
+      </w:pPr>
+      <w:r>
+        <w:rPr>
+          <w:rFonts w:asciiTheme="majorHAnsi" w:hAnsiTheme="majorHAnsi" w:cstheme="majorHAnsi"/>
+          <w:b/>
+          <w:bCs/>
+          <w:szCs w:val="22"/>
+        </w:rPr>
+        <w:t>Multiple Players Per Team</w:t>
+      </w:r>
+      <w:r>
+        <w:rPr>
+          <w:rFonts w:asciiTheme="majorHAnsi" w:hAnsiTheme="majorHAnsi" w:cstheme="majorHAnsi"/>
+          <w:bCs/>
+          <w:szCs w:val="22"/>
+        </w:rPr>
+        <w:t>: The Team class maintains a collection of Player objects, allowing multiple players to be assigned to each team.</w:t>
+      </w:r>
+    </w:p>
+    <w:p>
+      <w:pPr>
+        <w:numPr>
+          <w:ilvl w:val="0"/>
+          <w:numId w:val="21"/>
+        </w:numPr>
+        <w:suppressAutoHyphens/>
+        <w:contextualSpacing/>
+        <w:rPr>
+          <w:rFonts w:asciiTheme="majorHAnsi" w:hAnsiTheme="majorHAnsi" w:cstheme="majorHAnsi"/>
+          <w:bCs/>
+          <w:szCs w:val="22"/>
+        </w:rPr>
+      </w:pPr>
+      <w:r>
+        <w:rPr>
+          <w:rFonts w:asciiTheme="majorHAnsi" w:hAnsiTheme="majorHAnsi" w:cstheme="majorHAnsi"/>
+          <w:b/>
+          <w:bCs/>
+          <w:szCs w:val="22"/>
+        </w:rPr>
+        <w:t>Name Uniqueness</w:t>
+      </w:r>
+      <w:r>
+        <w:rPr>
+          <w:rFonts w:asciiTheme="majorHAnsi" w:hAnsiTheme="majorHAnsi" w:cstheme="majorHAnsi"/>
+          <w:bCs/>
+          <w:szCs w:val="22"/>
+        </w:rPr>
+        <w:t>: Name uniqueness is enforced at each level through validation before object creation.</w:t>
+      </w:r>
+    </w:p>
+    <w:p>
+      <w:pPr>
+        <w:numPr>
+          <w:ilvl w:val="0"/>
+          <w:numId w:val="21"/>
+        </w:numPr>
+        <w:suppressAutoHyphens/>
+        <w:contextualSpacing/>
+        <w:rPr>
+          <w:rFonts w:asciiTheme="majorHAnsi" w:hAnsiTheme="majorHAnsi" w:cstheme="majorHAnsi"/>
+          <w:bCs/>
+          <w:szCs w:val="22"/>
+        </w:rPr>
+      </w:pPr>
+      <w:r>
+        <w:rPr>
+          <w:rFonts w:asciiTheme="majorHAnsi" w:hAnsiTheme="majorHAnsi" w:cstheme="majorHAnsi"/>
+          <w:b/>
+          <w:bCs/>
+          <w:szCs w:val="22"/>
+        </w:rPr>
+        <w:t>Single Game Instance</w:t>
+      </w:r>
+      <w:r>
+        <w:rPr>
+          <w:rFonts w:asciiTheme="majorHAnsi" w:hAnsiTheme="majorHAnsi" w:cstheme="majorHAnsi"/>
+          <w:bCs/>
+          <w:szCs w:val="22"/>
+        </w:rPr>
+        <w:t xml:space="preserve">: The singleton pattern in </w:t>
+      </w:r>
+      <w:proofErr w:type="spellStart"/>
+      <w:r>
+        <w:rPr>
+          <w:rFonts w:asciiTheme="majorHAnsi" w:hAnsiTheme="majorHAnsi" w:cstheme="majorHAnsi"/>
+          <w:bCs/>
+          <w:szCs w:val="22"/>
+        </w:rPr>
+        <w:t>GameService</w:t>
+      </w:r>
+      <w:proofErr w:type="spellEnd"/>
+      <w:r>
+        <w:rPr>
+          <w:rFonts w:asciiTheme="majorHAnsi" w:hAnsiTheme="majorHAnsi" w:cstheme="majorHAnsi"/>
+          <w:bCs/>
+          <w:szCs w:val="22"/>
+        </w:rPr>
+        <w:t xml:space="preserve"> ensures only one game instance exists in memory at any time.</w:t>
       </w:r>
     </w:p>
     <w:p>
@@ -2303,6 +4090,7 @@
                 <w:b/>
                 <w:szCs w:val="22"/>
               </w:rPr>
+              <w:lastRenderedPageBreak/>
               <w:t>Development Requirements</w:t>
             </w:r>
           </w:p>
@@ -3766,6 +5554,268 @@
     </w:lvl>
   </w:abstractNum>
   <w:abstractNum w:abstractNumId="5" w15:restartNumberingAfterBreak="0">
+    <w:nsid w:val="02F80C0C"/>
+    <w:multiLevelType w:val="multilevel"/>
+    <w:tmpl w:val="D8D640C0"/>
+    <w:lvl w:ilvl="0">
+      <w:start w:val="1"/>
+      <w:numFmt w:val="decimal"/>
+      <w:lvlText w:val="%1."/>
+      <w:lvlJc w:val="left"/>
+      <w:pPr>
+        <w:tabs>
+          <w:tab w:val="num" w:pos="720"/>
+        </w:tabs>
+        <w:ind w:left="720" w:hanging="360"/>
+      </w:pPr>
+    </w:lvl>
+    <w:lvl w:ilvl="1" w:tentative="1">
+      <w:start w:val="1"/>
+      <w:numFmt w:val="decimal"/>
+      <w:lvlText w:val="%2."/>
+      <w:lvlJc w:val="left"/>
+      <w:pPr>
+        <w:tabs>
+          <w:tab w:val="num" w:pos="1440"/>
+        </w:tabs>
+        <w:ind w:left="1440" w:hanging="360"/>
+      </w:pPr>
+    </w:lvl>
+    <w:lvl w:ilvl="2" w:tentative="1">
+      <w:start w:val="1"/>
+      <w:numFmt w:val="decimal"/>
+      <w:lvlText w:val="%3."/>
+      <w:lvlJc w:val="left"/>
+      <w:pPr>
+        <w:tabs>
+          <w:tab w:val="num" w:pos="2160"/>
+        </w:tabs>
+        <w:ind w:left="2160" w:hanging="360"/>
+      </w:pPr>
+    </w:lvl>
+    <w:lvl w:ilvl="3" w:tentative="1">
+      <w:start w:val="1"/>
+      <w:numFmt w:val="decimal"/>
+      <w:lvlText w:val="%4."/>
+      <w:lvlJc w:val="left"/>
+      <w:pPr>
+        <w:tabs>
+          <w:tab w:val="num" w:pos="2880"/>
+        </w:tabs>
+        <w:ind w:left="2880" w:hanging="360"/>
+      </w:pPr>
+    </w:lvl>
+    <w:lvl w:ilvl="4" w:tentative="1">
+      <w:start w:val="1"/>
+      <w:numFmt w:val="decimal"/>
+      <w:lvlText w:val="%5."/>
+      <w:lvlJc w:val="left"/>
+      <w:pPr>
+        <w:tabs>
+          <w:tab w:val="num" w:pos="3600"/>
+        </w:tabs>
+        <w:ind w:left="3600" w:hanging="360"/>
+      </w:pPr>
+    </w:lvl>
+    <w:lvl w:ilvl="5" w:tentative="1">
+      <w:start w:val="1"/>
+      <w:numFmt w:val="decimal"/>
+      <w:lvlText w:val="%6."/>
+      <w:lvlJc w:val="left"/>
+      <w:pPr>
+        <w:tabs>
+          <w:tab w:val="num" w:pos="4320"/>
+        </w:tabs>
+        <w:ind w:left="4320" w:hanging="360"/>
+      </w:pPr>
+    </w:lvl>
+    <w:lvl w:ilvl="6" w:tentative="1">
+      <w:start w:val="1"/>
+      <w:numFmt w:val="decimal"/>
+      <w:lvlText w:val="%7."/>
+      <w:lvlJc w:val="left"/>
+      <w:pPr>
+        <w:tabs>
+          <w:tab w:val="num" w:pos="5040"/>
+        </w:tabs>
+        <w:ind w:left="5040" w:hanging="360"/>
+      </w:pPr>
+    </w:lvl>
+    <w:lvl w:ilvl="7" w:tentative="1">
+      <w:start w:val="1"/>
+      <w:numFmt w:val="decimal"/>
+      <w:lvlText w:val="%8."/>
+      <w:lvlJc w:val="left"/>
+      <w:pPr>
+        <w:tabs>
+          <w:tab w:val="num" w:pos="5760"/>
+        </w:tabs>
+        <w:ind w:left="5760" w:hanging="360"/>
+      </w:pPr>
+    </w:lvl>
+    <w:lvl w:ilvl="8" w:tentative="1">
+      <w:start w:val="1"/>
+      <w:numFmt w:val="decimal"/>
+      <w:lvlText w:val="%9."/>
+      <w:lvlJc w:val="left"/>
+      <w:pPr>
+        <w:tabs>
+          <w:tab w:val="num" w:pos="6480"/>
+        </w:tabs>
+        <w:ind w:left="6480" w:hanging="360"/>
+      </w:pPr>
+    </w:lvl>
+  </w:abstractNum>
+  <w:abstractNum w:abstractNumId="6" w15:restartNumberingAfterBreak="0">
+    <w:nsid w:val="04B96B3A"/>
+    <w:multiLevelType w:val="multilevel"/>
+    <w:tmpl w:val="DCD804E4"/>
+    <w:lvl w:ilvl="0">
+      <w:start w:val="1"/>
+      <w:numFmt w:val="bullet"/>
+      <w:lvlText w:val=""/>
+      <w:lvlJc w:val="left"/>
+      <w:pPr>
+        <w:tabs>
+          <w:tab w:val="num" w:pos="720"/>
+        </w:tabs>
+        <w:ind w:left="720" w:hanging="360"/>
+      </w:pPr>
+      <w:rPr>
+        <w:rFonts w:ascii="Symbol" w:hAnsi="Symbol" w:hint="default"/>
+        <w:sz w:val="20"/>
+      </w:rPr>
+    </w:lvl>
+    <w:lvl w:ilvl="1" w:tentative="1">
+      <w:start w:val="1"/>
+      <w:numFmt w:val="bullet"/>
+      <w:lvlText w:val="o"/>
+      <w:lvlJc w:val="left"/>
+      <w:pPr>
+        <w:tabs>
+          <w:tab w:val="num" w:pos="1440"/>
+        </w:tabs>
+        <w:ind w:left="1440" w:hanging="360"/>
+      </w:pPr>
+      <w:rPr>
+        <w:rFonts w:ascii="Courier New" w:hAnsi="Courier New" w:hint="default"/>
+        <w:sz w:val="20"/>
+      </w:rPr>
+    </w:lvl>
+    <w:lvl w:ilvl="2" w:tentative="1">
+      <w:start w:val="1"/>
+      <w:numFmt w:val="bullet"/>
+      <w:lvlText w:val=""/>
+      <w:lvlJc w:val="left"/>
+      <w:pPr>
+        <w:tabs>
+          <w:tab w:val="num" w:pos="2160"/>
+        </w:tabs>
+        <w:ind w:left="2160" w:hanging="360"/>
+      </w:pPr>
+      <w:rPr>
+        <w:rFonts w:ascii="Wingdings" w:hAnsi="Wingdings" w:hint="default"/>
+        <w:sz w:val="20"/>
+      </w:rPr>
+    </w:lvl>
+    <w:lvl w:ilvl="3" w:tentative="1">
+      <w:start w:val="1"/>
+      <w:numFmt w:val="bullet"/>
+      <w:lvlText w:val=""/>
+      <w:lvlJc w:val="left"/>
+      <w:pPr>
+        <w:tabs>
+          <w:tab w:val="num" w:pos="2880"/>
+        </w:tabs>
+        <w:ind w:left="2880" w:hanging="360"/>
+      </w:pPr>
+      <w:rPr>
+        <w:rFonts w:ascii="Wingdings" w:hAnsi="Wingdings" w:hint="default"/>
+        <w:sz w:val="20"/>
+      </w:rPr>
+    </w:lvl>
+    <w:lvl w:ilvl="4" w:tentative="1">
+      <w:start w:val="1"/>
+      <w:numFmt w:val="bullet"/>
+      <w:lvlText w:val=""/>
+      <w:lvlJc w:val="left"/>
+      <w:pPr>
+        <w:tabs>
+          <w:tab w:val="num" w:pos="3600"/>
+        </w:tabs>
+        <w:ind w:left="3600" w:hanging="360"/>
+      </w:pPr>
+      <w:rPr>
+        <w:rFonts w:ascii="Wingdings" w:hAnsi="Wingdings" w:hint="default"/>
+        <w:sz w:val="20"/>
+      </w:rPr>
+    </w:lvl>
+    <w:lvl w:ilvl="5" w:tentative="1">
+      <w:start w:val="1"/>
+      <w:numFmt w:val="bullet"/>
+      <w:lvlText w:val=""/>
+      <w:lvlJc w:val="left"/>
+      <w:pPr>
+        <w:tabs>
+          <w:tab w:val="num" w:pos="4320"/>
+        </w:tabs>
+        <w:ind w:left="4320" w:hanging="360"/>
+      </w:pPr>
+      <w:rPr>
+        <w:rFonts w:ascii="Wingdings" w:hAnsi="Wingdings" w:hint="default"/>
+        <w:sz w:val="20"/>
+      </w:rPr>
+    </w:lvl>
+    <w:lvl w:ilvl="6" w:tentative="1">
+      <w:start w:val="1"/>
+      <w:numFmt w:val="bullet"/>
+      <w:lvlText w:val=""/>
+      <w:lvlJc w:val="left"/>
+      <w:pPr>
+        <w:tabs>
+          <w:tab w:val="num" w:pos="5040"/>
+        </w:tabs>
+        <w:ind w:left="5040" w:hanging="360"/>
+      </w:pPr>
+      <w:rPr>
+        <w:rFonts w:ascii="Wingdings" w:hAnsi="Wingdings" w:hint="default"/>
+        <w:sz w:val="20"/>
+      </w:rPr>
+    </w:lvl>
+    <w:lvl w:ilvl="7" w:tentative="1">
+      <w:start w:val="1"/>
+      <w:numFmt w:val="bullet"/>
+      <w:lvlText w:val=""/>
+      <w:lvlJc w:val="left"/>
+      <w:pPr>
+        <w:tabs>
+          <w:tab w:val="num" w:pos="5760"/>
+        </w:tabs>
+        <w:ind w:left="5760" w:hanging="360"/>
+      </w:pPr>
+      <w:rPr>
+        <w:rFonts w:ascii="Wingdings" w:hAnsi="Wingdings" w:hint="default"/>
+        <w:sz w:val="20"/>
+      </w:rPr>
+    </w:lvl>
+    <w:lvl w:ilvl="8" w:tentative="1">
+      <w:start w:val="1"/>
+      <w:numFmt w:val="bullet"/>
+      <w:lvlText w:val=""/>
+      <w:lvlJc w:val="left"/>
+      <w:pPr>
+        <w:tabs>
+          <w:tab w:val="num" w:pos="6480"/>
+        </w:tabs>
+        <w:ind w:left="6480" w:hanging="360"/>
+      </w:pPr>
+      <w:rPr>
+        <w:rFonts w:ascii="Wingdings" w:hAnsi="Wingdings" w:hint="default"/>
+        <w:sz w:val="20"/>
+      </w:rPr>
+    </w:lvl>
+  </w:abstractNum>
+  <w:abstractNum w:abstractNumId="7" w15:restartNumberingAfterBreak="0">
     <w:nsid w:val="054F55E3"/>
     <w:multiLevelType w:val="multilevel"/>
     <w:tmpl w:val="6F8CCECE"/>
@@ -3878,7 +5928,418 @@
       </w:pPr>
     </w:lvl>
   </w:abstractNum>
-  <w:abstractNum w:abstractNumId="6" w15:restartNumberingAfterBreak="0">
+  <w:abstractNum w:abstractNumId="8" w15:restartNumberingAfterBreak="0">
+    <w:nsid w:val="07794E7C"/>
+    <w:multiLevelType w:val="multilevel"/>
+    <w:tmpl w:val="569E63BC"/>
+    <w:lvl w:ilvl="0">
+      <w:start w:val="1"/>
+      <w:numFmt w:val="bullet"/>
+      <w:lvlText w:val=""/>
+      <w:lvlJc w:val="left"/>
+      <w:pPr>
+        <w:tabs>
+          <w:tab w:val="num" w:pos="720"/>
+        </w:tabs>
+        <w:ind w:left="720" w:hanging="360"/>
+      </w:pPr>
+      <w:rPr>
+        <w:rFonts w:ascii="Symbol" w:hAnsi="Symbol" w:hint="default"/>
+        <w:sz w:val="20"/>
+      </w:rPr>
+    </w:lvl>
+    <w:lvl w:ilvl="1" w:tentative="1">
+      <w:start w:val="1"/>
+      <w:numFmt w:val="bullet"/>
+      <w:lvlText w:val="o"/>
+      <w:lvlJc w:val="left"/>
+      <w:pPr>
+        <w:tabs>
+          <w:tab w:val="num" w:pos="1440"/>
+        </w:tabs>
+        <w:ind w:left="1440" w:hanging="360"/>
+      </w:pPr>
+      <w:rPr>
+        <w:rFonts w:ascii="Courier New" w:hAnsi="Courier New" w:hint="default"/>
+        <w:sz w:val="20"/>
+      </w:rPr>
+    </w:lvl>
+    <w:lvl w:ilvl="2" w:tentative="1">
+      <w:start w:val="1"/>
+      <w:numFmt w:val="bullet"/>
+      <w:lvlText w:val=""/>
+      <w:lvlJc w:val="left"/>
+      <w:pPr>
+        <w:tabs>
+          <w:tab w:val="num" w:pos="2160"/>
+        </w:tabs>
+        <w:ind w:left="2160" w:hanging="360"/>
+      </w:pPr>
+      <w:rPr>
+        <w:rFonts w:ascii="Wingdings" w:hAnsi="Wingdings" w:hint="default"/>
+        <w:sz w:val="20"/>
+      </w:rPr>
+    </w:lvl>
+    <w:lvl w:ilvl="3" w:tentative="1">
+      <w:start w:val="1"/>
+      <w:numFmt w:val="bullet"/>
+      <w:lvlText w:val=""/>
+      <w:lvlJc w:val="left"/>
+      <w:pPr>
+        <w:tabs>
+          <w:tab w:val="num" w:pos="2880"/>
+        </w:tabs>
+        <w:ind w:left="2880" w:hanging="360"/>
+      </w:pPr>
+      <w:rPr>
+        <w:rFonts w:ascii="Wingdings" w:hAnsi="Wingdings" w:hint="default"/>
+        <w:sz w:val="20"/>
+      </w:rPr>
+    </w:lvl>
+    <w:lvl w:ilvl="4" w:tentative="1">
+      <w:start w:val="1"/>
+      <w:numFmt w:val="bullet"/>
+      <w:lvlText w:val=""/>
+      <w:lvlJc w:val="left"/>
+      <w:pPr>
+        <w:tabs>
+          <w:tab w:val="num" w:pos="3600"/>
+        </w:tabs>
+        <w:ind w:left="3600" w:hanging="360"/>
+      </w:pPr>
+      <w:rPr>
+        <w:rFonts w:ascii="Wingdings" w:hAnsi="Wingdings" w:hint="default"/>
+        <w:sz w:val="20"/>
+      </w:rPr>
+    </w:lvl>
+    <w:lvl w:ilvl="5" w:tentative="1">
+      <w:start w:val="1"/>
+      <w:numFmt w:val="bullet"/>
+      <w:lvlText w:val=""/>
+      <w:lvlJc w:val="left"/>
+      <w:pPr>
+        <w:tabs>
+          <w:tab w:val="num" w:pos="4320"/>
+        </w:tabs>
+        <w:ind w:left="4320" w:hanging="360"/>
+      </w:pPr>
+      <w:rPr>
+        <w:rFonts w:ascii="Wingdings" w:hAnsi="Wingdings" w:hint="default"/>
+        <w:sz w:val="20"/>
+      </w:rPr>
+    </w:lvl>
+    <w:lvl w:ilvl="6" w:tentative="1">
+      <w:start w:val="1"/>
+      <w:numFmt w:val="bullet"/>
+      <w:lvlText w:val=""/>
+      <w:lvlJc w:val="left"/>
+      <w:pPr>
+        <w:tabs>
+          <w:tab w:val="num" w:pos="5040"/>
+        </w:tabs>
+        <w:ind w:left="5040" w:hanging="360"/>
+      </w:pPr>
+      <w:rPr>
+        <w:rFonts w:ascii="Wingdings" w:hAnsi="Wingdings" w:hint="default"/>
+        <w:sz w:val="20"/>
+      </w:rPr>
+    </w:lvl>
+    <w:lvl w:ilvl="7" w:tentative="1">
+      <w:start w:val="1"/>
+      <w:numFmt w:val="bullet"/>
+      <w:lvlText w:val=""/>
+      <w:lvlJc w:val="left"/>
+      <w:pPr>
+        <w:tabs>
+          <w:tab w:val="num" w:pos="5760"/>
+        </w:tabs>
+        <w:ind w:left="5760" w:hanging="360"/>
+      </w:pPr>
+      <w:rPr>
+        <w:rFonts w:ascii="Wingdings" w:hAnsi="Wingdings" w:hint="default"/>
+        <w:sz w:val="20"/>
+      </w:rPr>
+    </w:lvl>
+    <w:lvl w:ilvl="8" w:tentative="1">
+      <w:start w:val="1"/>
+      <w:numFmt w:val="bullet"/>
+      <w:lvlText w:val=""/>
+      <w:lvlJc w:val="left"/>
+      <w:pPr>
+        <w:tabs>
+          <w:tab w:val="num" w:pos="6480"/>
+        </w:tabs>
+        <w:ind w:left="6480" w:hanging="360"/>
+      </w:pPr>
+      <w:rPr>
+        <w:rFonts w:ascii="Wingdings" w:hAnsi="Wingdings" w:hint="default"/>
+        <w:sz w:val="20"/>
+      </w:rPr>
+    </w:lvl>
+  </w:abstractNum>
+  <w:abstractNum w:abstractNumId="9" w15:restartNumberingAfterBreak="0">
+    <w:nsid w:val="0EA45273"/>
+    <w:multiLevelType w:val="multilevel"/>
+    <w:tmpl w:val="782A74AA"/>
+    <w:lvl w:ilvl="0">
+      <w:start w:val="1"/>
+      <w:numFmt w:val="bullet"/>
+      <w:lvlText w:val=""/>
+      <w:lvlJc w:val="left"/>
+      <w:pPr>
+        <w:tabs>
+          <w:tab w:val="num" w:pos="720"/>
+        </w:tabs>
+        <w:ind w:left="720" w:hanging="360"/>
+      </w:pPr>
+      <w:rPr>
+        <w:rFonts w:ascii="Symbol" w:hAnsi="Symbol" w:hint="default"/>
+        <w:sz w:val="20"/>
+      </w:rPr>
+    </w:lvl>
+    <w:lvl w:ilvl="1" w:tentative="1">
+      <w:start w:val="1"/>
+      <w:numFmt w:val="bullet"/>
+      <w:lvlText w:val="o"/>
+      <w:lvlJc w:val="left"/>
+      <w:pPr>
+        <w:tabs>
+          <w:tab w:val="num" w:pos="1440"/>
+        </w:tabs>
+        <w:ind w:left="1440" w:hanging="360"/>
+      </w:pPr>
+      <w:rPr>
+        <w:rFonts w:ascii="Courier New" w:hAnsi="Courier New" w:hint="default"/>
+        <w:sz w:val="20"/>
+      </w:rPr>
+    </w:lvl>
+    <w:lvl w:ilvl="2" w:tentative="1">
+      <w:start w:val="1"/>
+      <w:numFmt w:val="bullet"/>
+      <w:lvlText w:val=""/>
+      <w:lvlJc w:val="left"/>
+      <w:pPr>
+        <w:tabs>
+          <w:tab w:val="num" w:pos="2160"/>
+        </w:tabs>
+        <w:ind w:left="2160" w:hanging="360"/>
+      </w:pPr>
+      <w:rPr>
+        <w:rFonts w:ascii="Wingdings" w:hAnsi="Wingdings" w:hint="default"/>
+        <w:sz w:val="20"/>
+      </w:rPr>
+    </w:lvl>
+    <w:lvl w:ilvl="3" w:tentative="1">
+      <w:start w:val="1"/>
+      <w:numFmt w:val="bullet"/>
+      <w:lvlText w:val=""/>
+      <w:lvlJc w:val="left"/>
+      <w:pPr>
+        <w:tabs>
+          <w:tab w:val="num" w:pos="2880"/>
+        </w:tabs>
+        <w:ind w:left="2880" w:hanging="360"/>
+      </w:pPr>
+      <w:rPr>
+        <w:rFonts w:ascii="Wingdings" w:hAnsi="Wingdings" w:hint="default"/>
+        <w:sz w:val="20"/>
+      </w:rPr>
+    </w:lvl>
+    <w:lvl w:ilvl="4" w:tentative="1">
+      <w:start w:val="1"/>
+      <w:numFmt w:val="bullet"/>
+      <w:lvlText w:val=""/>
+      <w:lvlJc w:val="left"/>
+      <w:pPr>
+        <w:tabs>
+          <w:tab w:val="num" w:pos="3600"/>
+        </w:tabs>
+        <w:ind w:left="3600" w:hanging="360"/>
+      </w:pPr>
+      <w:rPr>
+        <w:rFonts w:ascii="Wingdings" w:hAnsi="Wingdings" w:hint="default"/>
+        <w:sz w:val="20"/>
+      </w:rPr>
+    </w:lvl>
+    <w:lvl w:ilvl="5" w:tentative="1">
+      <w:start w:val="1"/>
+      <w:numFmt w:val="bullet"/>
+      <w:lvlText w:val=""/>
+      <w:lvlJc w:val="left"/>
+      <w:pPr>
+        <w:tabs>
+          <w:tab w:val="num" w:pos="4320"/>
+        </w:tabs>
+        <w:ind w:left="4320" w:hanging="360"/>
+      </w:pPr>
+      <w:rPr>
+        <w:rFonts w:ascii="Wingdings" w:hAnsi="Wingdings" w:hint="default"/>
+        <w:sz w:val="20"/>
+      </w:rPr>
+    </w:lvl>
+    <w:lvl w:ilvl="6" w:tentative="1">
+      <w:start w:val="1"/>
+      <w:numFmt w:val="bullet"/>
+      <w:lvlText w:val=""/>
+      <w:lvlJc w:val="left"/>
+      <w:pPr>
+        <w:tabs>
+          <w:tab w:val="num" w:pos="5040"/>
+        </w:tabs>
+        <w:ind w:left="5040" w:hanging="360"/>
+      </w:pPr>
+      <w:rPr>
+        <w:rFonts w:ascii="Wingdings" w:hAnsi="Wingdings" w:hint="default"/>
+        <w:sz w:val="20"/>
+      </w:rPr>
+    </w:lvl>
+    <w:lvl w:ilvl="7" w:tentative="1">
+      <w:start w:val="1"/>
+      <w:numFmt w:val="bullet"/>
+      <w:lvlText w:val=""/>
+      <w:lvlJc w:val="left"/>
+      <w:pPr>
+        <w:tabs>
+          <w:tab w:val="num" w:pos="5760"/>
+        </w:tabs>
+        <w:ind w:left="5760" w:hanging="360"/>
+      </w:pPr>
+      <w:rPr>
+        <w:rFonts w:ascii="Wingdings" w:hAnsi="Wingdings" w:hint="default"/>
+        <w:sz w:val="20"/>
+      </w:rPr>
+    </w:lvl>
+    <w:lvl w:ilvl="8" w:tentative="1">
+      <w:start w:val="1"/>
+      <w:numFmt w:val="bullet"/>
+      <w:lvlText w:val=""/>
+      <w:lvlJc w:val="left"/>
+      <w:pPr>
+        <w:tabs>
+          <w:tab w:val="num" w:pos="6480"/>
+        </w:tabs>
+        <w:ind w:left="6480" w:hanging="360"/>
+      </w:pPr>
+      <w:rPr>
+        <w:rFonts w:ascii="Wingdings" w:hAnsi="Wingdings" w:hint="default"/>
+        <w:sz w:val="20"/>
+      </w:rPr>
+    </w:lvl>
+  </w:abstractNum>
+  <w:abstractNum w:abstractNumId="10" w15:restartNumberingAfterBreak="0">
+    <w:nsid w:val="14D556BF"/>
+    <w:multiLevelType w:val="hybridMultilevel"/>
+    <w:tmpl w:val="DD30FFBA"/>
+    <w:lvl w:ilvl="0" w:tplc="04090001">
+      <w:start w:val="1"/>
+      <w:numFmt w:val="bullet"/>
+      <w:lvlText w:val=""/>
+      <w:lvlJc w:val="left"/>
+      <w:pPr>
+        <w:ind w:left="720" w:hanging="360"/>
+      </w:pPr>
+      <w:rPr>
+        <w:rFonts w:ascii="Symbol" w:hAnsi="Symbol" w:hint="default"/>
+      </w:rPr>
+    </w:lvl>
+    <w:lvl w:ilvl="1" w:tplc="04090003">
+      <w:start w:val="1"/>
+      <w:numFmt w:val="bullet"/>
+      <w:lvlText w:val="o"/>
+      <w:lvlJc w:val="left"/>
+      <w:pPr>
+        <w:ind w:left="1440" w:hanging="360"/>
+      </w:pPr>
+      <w:rPr>
+        <w:rFonts w:ascii="Courier New" w:hAnsi="Courier New" w:hint="default"/>
+      </w:rPr>
+    </w:lvl>
+    <w:lvl w:ilvl="2" w:tplc="04090005" w:tentative="1">
+      <w:start w:val="1"/>
+      <w:numFmt w:val="bullet"/>
+      <w:lvlText w:val=""/>
+      <w:lvlJc w:val="left"/>
+      <w:pPr>
+        <w:ind w:left="2160" w:hanging="360"/>
+      </w:pPr>
+      <w:rPr>
+        <w:rFonts w:ascii="Wingdings" w:hAnsi="Wingdings" w:hint="default"/>
+      </w:rPr>
+    </w:lvl>
+    <w:lvl w:ilvl="3" w:tplc="04090001" w:tentative="1">
+      <w:start w:val="1"/>
+      <w:numFmt w:val="bullet"/>
+      <w:lvlText w:val=""/>
+      <w:lvlJc w:val="left"/>
+      <w:pPr>
+        <w:ind w:left="2880" w:hanging="360"/>
+      </w:pPr>
+      <w:rPr>
+        <w:rFonts w:ascii="Symbol" w:hAnsi="Symbol" w:hint="default"/>
+      </w:rPr>
+    </w:lvl>
+    <w:lvl w:ilvl="4" w:tplc="04090003" w:tentative="1">
+      <w:start w:val="1"/>
+      <w:numFmt w:val="bullet"/>
+      <w:lvlText w:val="o"/>
+      <w:lvlJc w:val="left"/>
+      <w:pPr>
+        <w:ind w:left="3600" w:hanging="360"/>
+      </w:pPr>
+      <w:rPr>
+        <w:rFonts w:ascii="Courier New" w:hAnsi="Courier New" w:hint="default"/>
+      </w:rPr>
+    </w:lvl>
+    <w:lvl w:ilvl="5" w:tplc="04090005" w:tentative="1">
+      <w:start w:val="1"/>
+      <w:numFmt w:val="bullet"/>
+      <w:lvlText w:val=""/>
+      <w:lvlJc w:val="left"/>
+      <w:pPr>
+        <w:ind w:left="4320" w:hanging="360"/>
+      </w:pPr>
+      <w:rPr>
+        <w:rFonts w:ascii="Wingdings" w:hAnsi="Wingdings" w:hint="default"/>
+      </w:rPr>
+    </w:lvl>
+    <w:lvl w:ilvl="6" w:tplc="04090001" w:tentative="1">
+      <w:start w:val="1"/>
+      <w:numFmt w:val="bullet"/>
+      <w:lvlText w:val=""/>
+      <w:lvlJc w:val="left"/>
+      <w:pPr>
+        <w:ind w:left="5040" w:hanging="360"/>
+      </w:pPr>
+      <w:rPr>
+        <w:rFonts w:ascii="Symbol" w:hAnsi="Symbol" w:hint="default"/>
+      </w:rPr>
+    </w:lvl>
+    <w:lvl w:ilvl="7" w:tplc="04090003" w:tentative="1">
+      <w:start w:val="1"/>
+      <w:numFmt w:val="bullet"/>
+      <w:lvlText w:val="o"/>
+      <w:lvlJc w:val="left"/>
+      <w:pPr>
+        <w:ind w:left="5760" w:hanging="360"/>
+      </w:pPr>
+      <w:rPr>
+        <w:rFonts w:ascii="Courier New" w:hAnsi="Courier New" w:hint="default"/>
+      </w:rPr>
+    </w:lvl>
+    <w:lvl w:ilvl="8" w:tplc="04090005" w:tentative="1">
+      <w:start w:val="1"/>
+      <w:numFmt w:val="bullet"/>
+      <w:lvlText w:val=""/>
+      <w:lvlJc w:val="left"/>
+      <w:pPr>
+        <w:ind w:left="6480" w:hanging="360"/>
+      </w:pPr>
+      <w:rPr>
+        <w:rFonts w:ascii="Wingdings" w:hAnsi="Wingdings" w:hint="default"/>
+      </w:rPr>
+    </w:lvl>
+  </w:abstractNum>
+  <w:abstractNum w:abstractNumId="11" w15:restartNumberingAfterBreak="0">
     <w:nsid w:val="1B612018"/>
     <w:multiLevelType w:val="multilevel"/>
     <w:tmpl w:val="368C20C8"/>
@@ -3992,11 +6453,1408 @@
       </w:rPr>
     </w:lvl>
   </w:abstractNum>
+  <w:abstractNum w:abstractNumId="12" w15:restartNumberingAfterBreak="0">
+    <w:nsid w:val="1D021C4B"/>
+    <w:multiLevelType w:val="multilevel"/>
+    <w:tmpl w:val="329AA08A"/>
+    <w:lvl w:ilvl="0">
+      <w:start w:val="1"/>
+      <w:numFmt w:val="bullet"/>
+      <w:lvlText w:val=""/>
+      <w:lvlJc w:val="left"/>
+      <w:pPr>
+        <w:tabs>
+          <w:tab w:val="num" w:pos="720"/>
+        </w:tabs>
+        <w:ind w:left="720" w:hanging="360"/>
+      </w:pPr>
+      <w:rPr>
+        <w:rFonts w:ascii="Symbol" w:hAnsi="Symbol" w:hint="default"/>
+        <w:sz w:val="20"/>
+      </w:rPr>
+    </w:lvl>
+    <w:lvl w:ilvl="1" w:tentative="1">
+      <w:start w:val="1"/>
+      <w:numFmt w:val="bullet"/>
+      <w:lvlText w:val="o"/>
+      <w:lvlJc w:val="left"/>
+      <w:pPr>
+        <w:tabs>
+          <w:tab w:val="num" w:pos="1440"/>
+        </w:tabs>
+        <w:ind w:left="1440" w:hanging="360"/>
+      </w:pPr>
+      <w:rPr>
+        <w:rFonts w:ascii="Courier New" w:hAnsi="Courier New" w:hint="default"/>
+        <w:sz w:val="20"/>
+      </w:rPr>
+    </w:lvl>
+    <w:lvl w:ilvl="2" w:tentative="1">
+      <w:start w:val="1"/>
+      <w:numFmt w:val="bullet"/>
+      <w:lvlText w:val=""/>
+      <w:lvlJc w:val="left"/>
+      <w:pPr>
+        <w:tabs>
+          <w:tab w:val="num" w:pos="2160"/>
+        </w:tabs>
+        <w:ind w:left="2160" w:hanging="360"/>
+      </w:pPr>
+      <w:rPr>
+        <w:rFonts w:ascii="Wingdings" w:hAnsi="Wingdings" w:hint="default"/>
+        <w:sz w:val="20"/>
+      </w:rPr>
+    </w:lvl>
+    <w:lvl w:ilvl="3" w:tentative="1">
+      <w:start w:val="1"/>
+      <w:numFmt w:val="bullet"/>
+      <w:lvlText w:val=""/>
+      <w:lvlJc w:val="left"/>
+      <w:pPr>
+        <w:tabs>
+          <w:tab w:val="num" w:pos="2880"/>
+        </w:tabs>
+        <w:ind w:left="2880" w:hanging="360"/>
+      </w:pPr>
+      <w:rPr>
+        <w:rFonts w:ascii="Wingdings" w:hAnsi="Wingdings" w:hint="default"/>
+        <w:sz w:val="20"/>
+      </w:rPr>
+    </w:lvl>
+    <w:lvl w:ilvl="4" w:tentative="1">
+      <w:start w:val="1"/>
+      <w:numFmt w:val="bullet"/>
+      <w:lvlText w:val=""/>
+      <w:lvlJc w:val="left"/>
+      <w:pPr>
+        <w:tabs>
+          <w:tab w:val="num" w:pos="3600"/>
+        </w:tabs>
+        <w:ind w:left="3600" w:hanging="360"/>
+      </w:pPr>
+      <w:rPr>
+        <w:rFonts w:ascii="Wingdings" w:hAnsi="Wingdings" w:hint="default"/>
+        <w:sz w:val="20"/>
+      </w:rPr>
+    </w:lvl>
+    <w:lvl w:ilvl="5" w:tentative="1">
+      <w:start w:val="1"/>
+      <w:numFmt w:val="bullet"/>
+      <w:lvlText w:val=""/>
+      <w:lvlJc w:val="left"/>
+      <w:pPr>
+        <w:tabs>
+          <w:tab w:val="num" w:pos="4320"/>
+        </w:tabs>
+        <w:ind w:left="4320" w:hanging="360"/>
+      </w:pPr>
+      <w:rPr>
+        <w:rFonts w:ascii="Wingdings" w:hAnsi="Wingdings" w:hint="default"/>
+        <w:sz w:val="20"/>
+      </w:rPr>
+    </w:lvl>
+    <w:lvl w:ilvl="6" w:tentative="1">
+      <w:start w:val="1"/>
+      <w:numFmt w:val="bullet"/>
+      <w:lvlText w:val=""/>
+      <w:lvlJc w:val="left"/>
+      <w:pPr>
+        <w:tabs>
+          <w:tab w:val="num" w:pos="5040"/>
+        </w:tabs>
+        <w:ind w:left="5040" w:hanging="360"/>
+      </w:pPr>
+      <w:rPr>
+        <w:rFonts w:ascii="Wingdings" w:hAnsi="Wingdings" w:hint="default"/>
+        <w:sz w:val="20"/>
+      </w:rPr>
+    </w:lvl>
+    <w:lvl w:ilvl="7" w:tentative="1">
+      <w:start w:val="1"/>
+      <w:numFmt w:val="bullet"/>
+      <w:lvlText w:val=""/>
+      <w:lvlJc w:val="left"/>
+      <w:pPr>
+        <w:tabs>
+          <w:tab w:val="num" w:pos="5760"/>
+        </w:tabs>
+        <w:ind w:left="5760" w:hanging="360"/>
+      </w:pPr>
+      <w:rPr>
+        <w:rFonts w:ascii="Wingdings" w:hAnsi="Wingdings" w:hint="default"/>
+        <w:sz w:val="20"/>
+      </w:rPr>
+    </w:lvl>
+    <w:lvl w:ilvl="8" w:tentative="1">
+      <w:start w:val="1"/>
+      <w:numFmt w:val="bullet"/>
+      <w:lvlText w:val=""/>
+      <w:lvlJc w:val="left"/>
+      <w:pPr>
+        <w:tabs>
+          <w:tab w:val="num" w:pos="6480"/>
+        </w:tabs>
+        <w:ind w:left="6480" w:hanging="360"/>
+      </w:pPr>
+      <w:rPr>
+        <w:rFonts w:ascii="Wingdings" w:hAnsi="Wingdings" w:hint="default"/>
+        <w:sz w:val="20"/>
+      </w:rPr>
+    </w:lvl>
+  </w:abstractNum>
+  <w:abstractNum w:abstractNumId="13" w15:restartNumberingAfterBreak="0">
+    <w:nsid w:val="3919382D"/>
+    <w:multiLevelType w:val="multilevel"/>
+    <w:tmpl w:val="CF52F710"/>
+    <w:lvl w:ilvl="0">
+      <w:start w:val="1"/>
+      <w:numFmt w:val="bullet"/>
+      <w:lvlText w:val=""/>
+      <w:lvlJc w:val="left"/>
+      <w:pPr>
+        <w:tabs>
+          <w:tab w:val="num" w:pos="720"/>
+        </w:tabs>
+        <w:ind w:left="720" w:hanging="360"/>
+      </w:pPr>
+      <w:rPr>
+        <w:rFonts w:ascii="Symbol" w:hAnsi="Symbol" w:hint="default"/>
+        <w:sz w:val="20"/>
+      </w:rPr>
+    </w:lvl>
+    <w:lvl w:ilvl="1" w:tentative="1">
+      <w:start w:val="1"/>
+      <w:numFmt w:val="bullet"/>
+      <w:lvlText w:val="o"/>
+      <w:lvlJc w:val="left"/>
+      <w:pPr>
+        <w:tabs>
+          <w:tab w:val="num" w:pos="1440"/>
+        </w:tabs>
+        <w:ind w:left="1440" w:hanging="360"/>
+      </w:pPr>
+      <w:rPr>
+        <w:rFonts w:ascii="Courier New" w:hAnsi="Courier New" w:hint="default"/>
+        <w:sz w:val="20"/>
+      </w:rPr>
+    </w:lvl>
+    <w:lvl w:ilvl="2" w:tentative="1">
+      <w:start w:val="1"/>
+      <w:numFmt w:val="bullet"/>
+      <w:lvlText w:val=""/>
+      <w:lvlJc w:val="left"/>
+      <w:pPr>
+        <w:tabs>
+          <w:tab w:val="num" w:pos="2160"/>
+        </w:tabs>
+        <w:ind w:left="2160" w:hanging="360"/>
+      </w:pPr>
+      <w:rPr>
+        <w:rFonts w:ascii="Wingdings" w:hAnsi="Wingdings" w:hint="default"/>
+        <w:sz w:val="20"/>
+      </w:rPr>
+    </w:lvl>
+    <w:lvl w:ilvl="3" w:tentative="1">
+      <w:start w:val="1"/>
+      <w:numFmt w:val="bullet"/>
+      <w:lvlText w:val=""/>
+      <w:lvlJc w:val="left"/>
+      <w:pPr>
+        <w:tabs>
+          <w:tab w:val="num" w:pos="2880"/>
+        </w:tabs>
+        <w:ind w:left="2880" w:hanging="360"/>
+      </w:pPr>
+      <w:rPr>
+        <w:rFonts w:ascii="Wingdings" w:hAnsi="Wingdings" w:hint="default"/>
+        <w:sz w:val="20"/>
+      </w:rPr>
+    </w:lvl>
+    <w:lvl w:ilvl="4" w:tentative="1">
+      <w:start w:val="1"/>
+      <w:numFmt w:val="bullet"/>
+      <w:lvlText w:val=""/>
+      <w:lvlJc w:val="left"/>
+      <w:pPr>
+        <w:tabs>
+          <w:tab w:val="num" w:pos="3600"/>
+        </w:tabs>
+        <w:ind w:left="3600" w:hanging="360"/>
+      </w:pPr>
+      <w:rPr>
+        <w:rFonts w:ascii="Wingdings" w:hAnsi="Wingdings" w:hint="default"/>
+        <w:sz w:val="20"/>
+      </w:rPr>
+    </w:lvl>
+    <w:lvl w:ilvl="5" w:tentative="1">
+      <w:start w:val="1"/>
+      <w:numFmt w:val="bullet"/>
+      <w:lvlText w:val=""/>
+      <w:lvlJc w:val="left"/>
+      <w:pPr>
+        <w:tabs>
+          <w:tab w:val="num" w:pos="4320"/>
+        </w:tabs>
+        <w:ind w:left="4320" w:hanging="360"/>
+      </w:pPr>
+      <w:rPr>
+        <w:rFonts w:ascii="Wingdings" w:hAnsi="Wingdings" w:hint="default"/>
+        <w:sz w:val="20"/>
+      </w:rPr>
+    </w:lvl>
+    <w:lvl w:ilvl="6" w:tentative="1">
+      <w:start w:val="1"/>
+      <w:numFmt w:val="bullet"/>
+      <w:lvlText w:val=""/>
+      <w:lvlJc w:val="left"/>
+      <w:pPr>
+        <w:tabs>
+          <w:tab w:val="num" w:pos="5040"/>
+        </w:tabs>
+        <w:ind w:left="5040" w:hanging="360"/>
+      </w:pPr>
+      <w:rPr>
+        <w:rFonts w:ascii="Wingdings" w:hAnsi="Wingdings" w:hint="default"/>
+        <w:sz w:val="20"/>
+      </w:rPr>
+    </w:lvl>
+    <w:lvl w:ilvl="7" w:tentative="1">
+      <w:start w:val="1"/>
+      <w:numFmt w:val="bullet"/>
+      <w:lvlText w:val=""/>
+      <w:lvlJc w:val="left"/>
+      <w:pPr>
+        <w:tabs>
+          <w:tab w:val="num" w:pos="5760"/>
+        </w:tabs>
+        <w:ind w:left="5760" w:hanging="360"/>
+      </w:pPr>
+      <w:rPr>
+        <w:rFonts w:ascii="Wingdings" w:hAnsi="Wingdings" w:hint="default"/>
+        <w:sz w:val="20"/>
+      </w:rPr>
+    </w:lvl>
+    <w:lvl w:ilvl="8" w:tentative="1">
+      <w:start w:val="1"/>
+      <w:numFmt w:val="bullet"/>
+      <w:lvlText w:val=""/>
+      <w:lvlJc w:val="left"/>
+      <w:pPr>
+        <w:tabs>
+          <w:tab w:val="num" w:pos="6480"/>
+        </w:tabs>
+        <w:ind w:left="6480" w:hanging="360"/>
+      </w:pPr>
+      <w:rPr>
+        <w:rFonts w:ascii="Wingdings" w:hAnsi="Wingdings" w:hint="default"/>
+        <w:sz w:val="20"/>
+      </w:rPr>
+    </w:lvl>
+  </w:abstractNum>
+  <w:abstractNum w:abstractNumId="14" w15:restartNumberingAfterBreak="0">
+    <w:nsid w:val="3B1B4A5A"/>
+    <w:multiLevelType w:val="multilevel"/>
+    <w:tmpl w:val="3DCE525A"/>
+    <w:lvl w:ilvl="0">
+      <w:start w:val="1"/>
+      <w:numFmt w:val="bullet"/>
+      <w:lvlText w:val=""/>
+      <w:lvlJc w:val="left"/>
+      <w:pPr>
+        <w:tabs>
+          <w:tab w:val="num" w:pos="720"/>
+        </w:tabs>
+        <w:ind w:left="720" w:hanging="360"/>
+      </w:pPr>
+      <w:rPr>
+        <w:rFonts w:ascii="Symbol" w:hAnsi="Symbol" w:hint="default"/>
+        <w:sz w:val="20"/>
+      </w:rPr>
+    </w:lvl>
+    <w:lvl w:ilvl="1" w:tentative="1">
+      <w:start w:val="1"/>
+      <w:numFmt w:val="bullet"/>
+      <w:lvlText w:val="o"/>
+      <w:lvlJc w:val="left"/>
+      <w:pPr>
+        <w:tabs>
+          <w:tab w:val="num" w:pos="1440"/>
+        </w:tabs>
+        <w:ind w:left="1440" w:hanging="360"/>
+      </w:pPr>
+      <w:rPr>
+        <w:rFonts w:ascii="Courier New" w:hAnsi="Courier New" w:hint="default"/>
+        <w:sz w:val="20"/>
+      </w:rPr>
+    </w:lvl>
+    <w:lvl w:ilvl="2" w:tentative="1">
+      <w:start w:val="1"/>
+      <w:numFmt w:val="bullet"/>
+      <w:lvlText w:val=""/>
+      <w:lvlJc w:val="left"/>
+      <w:pPr>
+        <w:tabs>
+          <w:tab w:val="num" w:pos="2160"/>
+        </w:tabs>
+        <w:ind w:left="2160" w:hanging="360"/>
+      </w:pPr>
+      <w:rPr>
+        <w:rFonts w:ascii="Wingdings" w:hAnsi="Wingdings" w:hint="default"/>
+        <w:sz w:val="20"/>
+      </w:rPr>
+    </w:lvl>
+    <w:lvl w:ilvl="3" w:tentative="1">
+      <w:start w:val="1"/>
+      <w:numFmt w:val="bullet"/>
+      <w:lvlText w:val=""/>
+      <w:lvlJc w:val="left"/>
+      <w:pPr>
+        <w:tabs>
+          <w:tab w:val="num" w:pos="2880"/>
+        </w:tabs>
+        <w:ind w:left="2880" w:hanging="360"/>
+      </w:pPr>
+      <w:rPr>
+        <w:rFonts w:ascii="Wingdings" w:hAnsi="Wingdings" w:hint="default"/>
+        <w:sz w:val="20"/>
+      </w:rPr>
+    </w:lvl>
+    <w:lvl w:ilvl="4" w:tentative="1">
+      <w:start w:val="1"/>
+      <w:numFmt w:val="bullet"/>
+      <w:lvlText w:val=""/>
+      <w:lvlJc w:val="left"/>
+      <w:pPr>
+        <w:tabs>
+          <w:tab w:val="num" w:pos="3600"/>
+        </w:tabs>
+        <w:ind w:left="3600" w:hanging="360"/>
+      </w:pPr>
+      <w:rPr>
+        <w:rFonts w:ascii="Wingdings" w:hAnsi="Wingdings" w:hint="default"/>
+        <w:sz w:val="20"/>
+      </w:rPr>
+    </w:lvl>
+    <w:lvl w:ilvl="5" w:tentative="1">
+      <w:start w:val="1"/>
+      <w:numFmt w:val="bullet"/>
+      <w:lvlText w:val=""/>
+      <w:lvlJc w:val="left"/>
+      <w:pPr>
+        <w:tabs>
+          <w:tab w:val="num" w:pos="4320"/>
+        </w:tabs>
+        <w:ind w:left="4320" w:hanging="360"/>
+      </w:pPr>
+      <w:rPr>
+        <w:rFonts w:ascii="Wingdings" w:hAnsi="Wingdings" w:hint="default"/>
+        <w:sz w:val="20"/>
+      </w:rPr>
+    </w:lvl>
+    <w:lvl w:ilvl="6" w:tentative="1">
+      <w:start w:val="1"/>
+      <w:numFmt w:val="bullet"/>
+      <w:lvlText w:val=""/>
+      <w:lvlJc w:val="left"/>
+      <w:pPr>
+        <w:tabs>
+          <w:tab w:val="num" w:pos="5040"/>
+        </w:tabs>
+        <w:ind w:left="5040" w:hanging="360"/>
+      </w:pPr>
+      <w:rPr>
+        <w:rFonts w:ascii="Wingdings" w:hAnsi="Wingdings" w:hint="default"/>
+        <w:sz w:val="20"/>
+      </w:rPr>
+    </w:lvl>
+    <w:lvl w:ilvl="7" w:tentative="1">
+      <w:start w:val="1"/>
+      <w:numFmt w:val="bullet"/>
+      <w:lvlText w:val=""/>
+      <w:lvlJc w:val="left"/>
+      <w:pPr>
+        <w:tabs>
+          <w:tab w:val="num" w:pos="5760"/>
+        </w:tabs>
+        <w:ind w:left="5760" w:hanging="360"/>
+      </w:pPr>
+      <w:rPr>
+        <w:rFonts w:ascii="Wingdings" w:hAnsi="Wingdings" w:hint="default"/>
+        <w:sz w:val="20"/>
+      </w:rPr>
+    </w:lvl>
+    <w:lvl w:ilvl="8" w:tentative="1">
+      <w:start w:val="1"/>
+      <w:numFmt w:val="bullet"/>
+      <w:lvlText w:val=""/>
+      <w:lvlJc w:val="left"/>
+      <w:pPr>
+        <w:tabs>
+          <w:tab w:val="num" w:pos="6480"/>
+        </w:tabs>
+        <w:ind w:left="6480" w:hanging="360"/>
+      </w:pPr>
+      <w:rPr>
+        <w:rFonts w:ascii="Wingdings" w:hAnsi="Wingdings" w:hint="default"/>
+        <w:sz w:val="20"/>
+      </w:rPr>
+    </w:lvl>
+  </w:abstractNum>
+  <w:abstractNum w:abstractNumId="15" w15:restartNumberingAfterBreak="0">
+    <w:nsid w:val="41161BD6"/>
+    <w:multiLevelType w:val="multilevel"/>
+    <w:tmpl w:val="38E2ADE6"/>
+    <w:lvl w:ilvl="0">
+      <w:start w:val="1"/>
+      <w:numFmt w:val="bullet"/>
+      <w:lvlText w:val=""/>
+      <w:lvlJc w:val="left"/>
+      <w:pPr>
+        <w:tabs>
+          <w:tab w:val="num" w:pos="720"/>
+        </w:tabs>
+        <w:ind w:left="720" w:hanging="360"/>
+      </w:pPr>
+      <w:rPr>
+        <w:rFonts w:ascii="Symbol" w:hAnsi="Symbol" w:hint="default"/>
+        <w:sz w:val="20"/>
+      </w:rPr>
+    </w:lvl>
+    <w:lvl w:ilvl="1" w:tentative="1">
+      <w:start w:val="1"/>
+      <w:numFmt w:val="bullet"/>
+      <w:lvlText w:val="o"/>
+      <w:lvlJc w:val="left"/>
+      <w:pPr>
+        <w:tabs>
+          <w:tab w:val="num" w:pos="1440"/>
+        </w:tabs>
+        <w:ind w:left="1440" w:hanging="360"/>
+      </w:pPr>
+      <w:rPr>
+        <w:rFonts w:ascii="Courier New" w:hAnsi="Courier New" w:hint="default"/>
+        <w:sz w:val="20"/>
+      </w:rPr>
+    </w:lvl>
+    <w:lvl w:ilvl="2" w:tentative="1">
+      <w:start w:val="1"/>
+      <w:numFmt w:val="bullet"/>
+      <w:lvlText w:val=""/>
+      <w:lvlJc w:val="left"/>
+      <w:pPr>
+        <w:tabs>
+          <w:tab w:val="num" w:pos="2160"/>
+        </w:tabs>
+        <w:ind w:left="2160" w:hanging="360"/>
+      </w:pPr>
+      <w:rPr>
+        <w:rFonts w:ascii="Wingdings" w:hAnsi="Wingdings" w:hint="default"/>
+        <w:sz w:val="20"/>
+      </w:rPr>
+    </w:lvl>
+    <w:lvl w:ilvl="3" w:tentative="1">
+      <w:start w:val="1"/>
+      <w:numFmt w:val="bullet"/>
+      <w:lvlText w:val=""/>
+      <w:lvlJc w:val="left"/>
+      <w:pPr>
+        <w:tabs>
+          <w:tab w:val="num" w:pos="2880"/>
+        </w:tabs>
+        <w:ind w:left="2880" w:hanging="360"/>
+      </w:pPr>
+      <w:rPr>
+        <w:rFonts w:ascii="Wingdings" w:hAnsi="Wingdings" w:hint="default"/>
+        <w:sz w:val="20"/>
+      </w:rPr>
+    </w:lvl>
+    <w:lvl w:ilvl="4" w:tentative="1">
+      <w:start w:val="1"/>
+      <w:numFmt w:val="bullet"/>
+      <w:lvlText w:val=""/>
+      <w:lvlJc w:val="left"/>
+      <w:pPr>
+        <w:tabs>
+          <w:tab w:val="num" w:pos="3600"/>
+        </w:tabs>
+        <w:ind w:left="3600" w:hanging="360"/>
+      </w:pPr>
+      <w:rPr>
+        <w:rFonts w:ascii="Wingdings" w:hAnsi="Wingdings" w:hint="default"/>
+        <w:sz w:val="20"/>
+      </w:rPr>
+    </w:lvl>
+    <w:lvl w:ilvl="5" w:tentative="1">
+      <w:start w:val="1"/>
+      <w:numFmt w:val="bullet"/>
+      <w:lvlText w:val=""/>
+      <w:lvlJc w:val="left"/>
+      <w:pPr>
+        <w:tabs>
+          <w:tab w:val="num" w:pos="4320"/>
+        </w:tabs>
+        <w:ind w:left="4320" w:hanging="360"/>
+      </w:pPr>
+      <w:rPr>
+        <w:rFonts w:ascii="Wingdings" w:hAnsi="Wingdings" w:hint="default"/>
+        <w:sz w:val="20"/>
+      </w:rPr>
+    </w:lvl>
+    <w:lvl w:ilvl="6" w:tentative="1">
+      <w:start w:val="1"/>
+      <w:numFmt w:val="bullet"/>
+      <w:lvlText w:val=""/>
+      <w:lvlJc w:val="left"/>
+      <w:pPr>
+        <w:tabs>
+          <w:tab w:val="num" w:pos="5040"/>
+        </w:tabs>
+        <w:ind w:left="5040" w:hanging="360"/>
+      </w:pPr>
+      <w:rPr>
+        <w:rFonts w:ascii="Wingdings" w:hAnsi="Wingdings" w:hint="default"/>
+        <w:sz w:val="20"/>
+      </w:rPr>
+    </w:lvl>
+    <w:lvl w:ilvl="7" w:tentative="1">
+      <w:start w:val="1"/>
+      <w:numFmt w:val="bullet"/>
+      <w:lvlText w:val=""/>
+      <w:lvlJc w:val="left"/>
+      <w:pPr>
+        <w:tabs>
+          <w:tab w:val="num" w:pos="5760"/>
+        </w:tabs>
+        <w:ind w:left="5760" w:hanging="360"/>
+      </w:pPr>
+      <w:rPr>
+        <w:rFonts w:ascii="Wingdings" w:hAnsi="Wingdings" w:hint="default"/>
+        <w:sz w:val="20"/>
+      </w:rPr>
+    </w:lvl>
+    <w:lvl w:ilvl="8" w:tentative="1">
+      <w:start w:val="1"/>
+      <w:numFmt w:val="bullet"/>
+      <w:lvlText w:val=""/>
+      <w:lvlJc w:val="left"/>
+      <w:pPr>
+        <w:tabs>
+          <w:tab w:val="num" w:pos="6480"/>
+        </w:tabs>
+        <w:ind w:left="6480" w:hanging="360"/>
+      </w:pPr>
+      <w:rPr>
+        <w:rFonts w:ascii="Wingdings" w:hAnsi="Wingdings" w:hint="default"/>
+        <w:sz w:val="20"/>
+      </w:rPr>
+    </w:lvl>
+  </w:abstractNum>
+  <w:abstractNum w:abstractNumId="16" w15:restartNumberingAfterBreak="0">
+    <w:nsid w:val="45EB1C39"/>
+    <w:multiLevelType w:val="multilevel"/>
+    <w:tmpl w:val="D390C5C4"/>
+    <w:lvl w:ilvl="0">
+      <w:start w:val="1"/>
+      <w:numFmt w:val="bullet"/>
+      <w:lvlText w:val=""/>
+      <w:lvlJc w:val="left"/>
+      <w:pPr>
+        <w:tabs>
+          <w:tab w:val="num" w:pos="720"/>
+        </w:tabs>
+        <w:ind w:left="720" w:hanging="360"/>
+      </w:pPr>
+      <w:rPr>
+        <w:rFonts w:ascii="Symbol" w:hAnsi="Symbol" w:hint="default"/>
+        <w:sz w:val="20"/>
+      </w:rPr>
+    </w:lvl>
+    <w:lvl w:ilvl="1" w:tentative="1">
+      <w:start w:val="1"/>
+      <w:numFmt w:val="bullet"/>
+      <w:lvlText w:val="o"/>
+      <w:lvlJc w:val="left"/>
+      <w:pPr>
+        <w:tabs>
+          <w:tab w:val="num" w:pos="1440"/>
+        </w:tabs>
+        <w:ind w:left="1440" w:hanging="360"/>
+      </w:pPr>
+      <w:rPr>
+        <w:rFonts w:ascii="Courier New" w:hAnsi="Courier New" w:hint="default"/>
+        <w:sz w:val="20"/>
+      </w:rPr>
+    </w:lvl>
+    <w:lvl w:ilvl="2" w:tentative="1">
+      <w:start w:val="1"/>
+      <w:numFmt w:val="bullet"/>
+      <w:lvlText w:val=""/>
+      <w:lvlJc w:val="left"/>
+      <w:pPr>
+        <w:tabs>
+          <w:tab w:val="num" w:pos="2160"/>
+        </w:tabs>
+        <w:ind w:left="2160" w:hanging="360"/>
+      </w:pPr>
+      <w:rPr>
+        <w:rFonts w:ascii="Wingdings" w:hAnsi="Wingdings" w:hint="default"/>
+        <w:sz w:val="20"/>
+      </w:rPr>
+    </w:lvl>
+    <w:lvl w:ilvl="3" w:tentative="1">
+      <w:start w:val="1"/>
+      <w:numFmt w:val="bullet"/>
+      <w:lvlText w:val=""/>
+      <w:lvlJc w:val="left"/>
+      <w:pPr>
+        <w:tabs>
+          <w:tab w:val="num" w:pos="2880"/>
+        </w:tabs>
+        <w:ind w:left="2880" w:hanging="360"/>
+      </w:pPr>
+      <w:rPr>
+        <w:rFonts w:ascii="Wingdings" w:hAnsi="Wingdings" w:hint="default"/>
+        <w:sz w:val="20"/>
+      </w:rPr>
+    </w:lvl>
+    <w:lvl w:ilvl="4" w:tentative="1">
+      <w:start w:val="1"/>
+      <w:numFmt w:val="bullet"/>
+      <w:lvlText w:val=""/>
+      <w:lvlJc w:val="left"/>
+      <w:pPr>
+        <w:tabs>
+          <w:tab w:val="num" w:pos="3600"/>
+        </w:tabs>
+        <w:ind w:left="3600" w:hanging="360"/>
+      </w:pPr>
+      <w:rPr>
+        <w:rFonts w:ascii="Wingdings" w:hAnsi="Wingdings" w:hint="default"/>
+        <w:sz w:val="20"/>
+      </w:rPr>
+    </w:lvl>
+    <w:lvl w:ilvl="5" w:tentative="1">
+      <w:start w:val="1"/>
+      <w:numFmt w:val="bullet"/>
+      <w:lvlText w:val=""/>
+      <w:lvlJc w:val="left"/>
+      <w:pPr>
+        <w:tabs>
+          <w:tab w:val="num" w:pos="4320"/>
+        </w:tabs>
+        <w:ind w:left="4320" w:hanging="360"/>
+      </w:pPr>
+      <w:rPr>
+        <w:rFonts w:ascii="Wingdings" w:hAnsi="Wingdings" w:hint="default"/>
+        <w:sz w:val="20"/>
+      </w:rPr>
+    </w:lvl>
+    <w:lvl w:ilvl="6" w:tentative="1">
+      <w:start w:val="1"/>
+      <w:numFmt w:val="bullet"/>
+      <w:lvlText w:val=""/>
+      <w:lvlJc w:val="left"/>
+      <w:pPr>
+        <w:tabs>
+          <w:tab w:val="num" w:pos="5040"/>
+        </w:tabs>
+        <w:ind w:left="5040" w:hanging="360"/>
+      </w:pPr>
+      <w:rPr>
+        <w:rFonts w:ascii="Wingdings" w:hAnsi="Wingdings" w:hint="default"/>
+        <w:sz w:val="20"/>
+      </w:rPr>
+    </w:lvl>
+    <w:lvl w:ilvl="7" w:tentative="1">
+      <w:start w:val="1"/>
+      <w:numFmt w:val="bullet"/>
+      <w:lvlText w:val=""/>
+      <w:lvlJc w:val="left"/>
+      <w:pPr>
+        <w:tabs>
+          <w:tab w:val="num" w:pos="5760"/>
+        </w:tabs>
+        <w:ind w:left="5760" w:hanging="360"/>
+      </w:pPr>
+      <w:rPr>
+        <w:rFonts w:ascii="Wingdings" w:hAnsi="Wingdings" w:hint="default"/>
+        <w:sz w:val="20"/>
+      </w:rPr>
+    </w:lvl>
+    <w:lvl w:ilvl="8" w:tentative="1">
+      <w:start w:val="1"/>
+      <w:numFmt w:val="bullet"/>
+      <w:lvlText w:val=""/>
+      <w:lvlJc w:val="left"/>
+      <w:pPr>
+        <w:tabs>
+          <w:tab w:val="num" w:pos="6480"/>
+        </w:tabs>
+        <w:ind w:left="6480" w:hanging="360"/>
+      </w:pPr>
+      <w:rPr>
+        <w:rFonts w:ascii="Wingdings" w:hAnsi="Wingdings" w:hint="default"/>
+        <w:sz w:val="20"/>
+      </w:rPr>
+    </w:lvl>
+  </w:abstractNum>
+  <w:abstractNum w:abstractNumId="17" w15:restartNumberingAfterBreak="0">
+    <w:nsid w:val="50B61AC5"/>
+    <w:multiLevelType w:val="hybridMultilevel"/>
+    <w:tmpl w:val="55CE12BC"/>
+    <w:lvl w:ilvl="0" w:tplc="0409000F">
+      <w:start w:val="1"/>
+      <w:numFmt w:val="decimal"/>
+      <w:lvlText w:val="%1."/>
+      <w:lvlJc w:val="left"/>
+      <w:pPr>
+        <w:ind w:left="720" w:hanging="360"/>
+      </w:pPr>
+      <w:rPr>
+        <w:rFonts w:hint="default"/>
+      </w:rPr>
+    </w:lvl>
+    <w:lvl w:ilvl="1" w:tplc="04090001">
+      <w:start w:val="1"/>
+      <w:numFmt w:val="bullet"/>
+      <w:lvlText w:val=""/>
+      <w:lvlJc w:val="left"/>
+      <w:pPr>
+        <w:ind w:left="1440" w:hanging="360"/>
+      </w:pPr>
+      <w:rPr>
+        <w:rFonts w:ascii="Symbol" w:hAnsi="Symbol" w:hint="default"/>
+      </w:rPr>
+    </w:lvl>
+    <w:lvl w:ilvl="2" w:tplc="0409001B" w:tentative="1">
+      <w:start w:val="1"/>
+      <w:numFmt w:val="lowerRoman"/>
+      <w:lvlText w:val="%3."/>
+      <w:lvlJc w:val="right"/>
+      <w:pPr>
+        <w:ind w:left="2160" w:hanging="180"/>
+      </w:pPr>
+    </w:lvl>
+    <w:lvl w:ilvl="3" w:tplc="0409000F" w:tentative="1">
+      <w:start w:val="1"/>
+      <w:numFmt w:val="decimal"/>
+      <w:lvlText w:val="%4."/>
+      <w:lvlJc w:val="left"/>
+      <w:pPr>
+        <w:ind w:left="2880" w:hanging="360"/>
+      </w:pPr>
+    </w:lvl>
+    <w:lvl w:ilvl="4" w:tplc="04090019" w:tentative="1">
+      <w:start w:val="1"/>
+      <w:numFmt w:val="lowerLetter"/>
+      <w:lvlText w:val="%5."/>
+      <w:lvlJc w:val="left"/>
+      <w:pPr>
+        <w:ind w:left="3600" w:hanging="360"/>
+      </w:pPr>
+    </w:lvl>
+    <w:lvl w:ilvl="5" w:tplc="0409001B" w:tentative="1">
+      <w:start w:val="1"/>
+      <w:numFmt w:val="lowerRoman"/>
+      <w:lvlText w:val="%6."/>
+      <w:lvlJc w:val="right"/>
+      <w:pPr>
+        <w:ind w:left="4320" w:hanging="180"/>
+      </w:pPr>
+    </w:lvl>
+    <w:lvl w:ilvl="6" w:tplc="0409000F" w:tentative="1">
+      <w:start w:val="1"/>
+      <w:numFmt w:val="decimal"/>
+      <w:lvlText w:val="%7."/>
+      <w:lvlJc w:val="left"/>
+      <w:pPr>
+        <w:ind w:left="5040" w:hanging="360"/>
+      </w:pPr>
+    </w:lvl>
+    <w:lvl w:ilvl="7" w:tplc="04090019" w:tentative="1">
+      <w:start w:val="1"/>
+      <w:numFmt w:val="lowerLetter"/>
+      <w:lvlText w:val="%8."/>
+      <w:lvlJc w:val="left"/>
+      <w:pPr>
+        <w:ind w:left="5760" w:hanging="360"/>
+      </w:pPr>
+    </w:lvl>
+    <w:lvl w:ilvl="8" w:tplc="0409001B" w:tentative="1">
+      <w:start w:val="1"/>
+      <w:numFmt w:val="lowerRoman"/>
+      <w:lvlText w:val="%9."/>
+      <w:lvlJc w:val="right"/>
+      <w:pPr>
+        <w:ind w:left="6480" w:hanging="180"/>
+      </w:pPr>
+    </w:lvl>
+  </w:abstractNum>
+  <w:abstractNum w:abstractNumId="18" w15:restartNumberingAfterBreak="0">
+    <w:nsid w:val="51C959E8"/>
+    <w:multiLevelType w:val="multilevel"/>
+    <w:tmpl w:val="9E9E7CFA"/>
+    <w:lvl w:ilvl="0">
+      <w:start w:val="1"/>
+      <w:numFmt w:val="bullet"/>
+      <w:lvlText w:val=""/>
+      <w:lvlJc w:val="left"/>
+      <w:pPr>
+        <w:tabs>
+          <w:tab w:val="num" w:pos="720"/>
+        </w:tabs>
+        <w:ind w:left="720" w:hanging="360"/>
+      </w:pPr>
+      <w:rPr>
+        <w:rFonts w:ascii="Symbol" w:hAnsi="Symbol" w:hint="default"/>
+        <w:sz w:val="20"/>
+      </w:rPr>
+    </w:lvl>
+    <w:lvl w:ilvl="1" w:tentative="1">
+      <w:start w:val="1"/>
+      <w:numFmt w:val="bullet"/>
+      <w:lvlText w:val="o"/>
+      <w:lvlJc w:val="left"/>
+      <w:pPr>
+        <w:tabs>
+          <w:tab w:val="num" w:pos="1440"/>
+        </w:tabs>
+        <w:ind w:left="1440" w:hanging="360"/>
+      </w:pPr>
+      <w:rPr>
+        <w:rFonts w:ascii="Courier New" w:hAnsi="Courier New" w:hint="default"/>
+        <w:sz w:val="20"/>
+      </w:rPr>
+    </w:lvl>
+    <w:lvl w:ilvl="2" w:tentative="1">
+      <w:start w:val="1"/>
+      <w:numFmt w:val="bullet"/>
+      <w:lvlText w:val=""/>
+      <w:lvlJc w:val="left"/>
+      <w:pPr>
+        <w:tabs>
+          <w:tab w:val="num" w:pos="2160"/>
+        </w:tabs>
+        <w:ind w:left="2160" w:hanging="360"/>
+      </w:pPr>
+      <w:rPr>
+        <w:rFonts w:ascii="Wingdings" w:hAnsi="Wingdings" w:hint="default"/>
+        <w:sz w:val="20"/>
+      </w:rPr>
+    </w:lvl>
+    <w:lvl w:ilvl="3" w:tentative="1">
+      <w:start w:val="1"/>
+      <w:numFmt w:val="bullet"/>
+      <w:lvlText w:val=""/>
+      <w:lvlJc w:val="left"/>
+      <w:pPr>
+        <w:tabs>
+          <w:tab w:val="num" w:pos="2880"/>
+        </w:tabs>
+        <w:ind w:left="2880" w:hanging="360"/>
+      </w:pPr>
+      <w:rPr>
+        <w:rFonts w:ascii="Wingdings" w:hAnsi="Wingdings" w:hint="default"/>
+        <w:sz w:val="20"/>
+      </w:rPr>
+    </w:lvl>
+    <w:lvl w:ilvl="4" w:tentative="1">
+      <w:start w:val="1"/>
+      <w:numFmt w:val="bullet"/>
+      <w:lvlText w:val=""/>
+      <w:lvlJc w:val="left"/>
+      <w:pPr>
+        <w:tabs>
+          <w:tab w:val="num" w:pos="3600"/>
+        </w:tabs>
+        <w:ind w:left="3600" w:hanging="360"/>
+      </w:pPr>
+      <w:rPr>
+        <w:rFonts w:ascii="Wingdings" w:hAnsi="Wingdings" w:hint="default"/>
+        <w:sz w:val="20"/>
+      </w:rPr>
+    </w:lvl>
+    <w:lvl w:ilvl="5" w:tentative="1">
+      <w:start w:val="1"/>
+      <w:numFmt w:val="bullet"/>
+      <w:lvlText w:val=""/>
+      <w:lvlJc w:val="left"/>
+      <w:pPr>
+        <w:tabs>
+          <w:tab w:val="num" w:pos="4320"/>
+        </w:tabs>
+        <w:ind w:left="4320" w:hanging="360"/>
+      </w:pPr>
+      <w:rPr>
+        <w:rFonts w:ascii="Wingdings" w:hAnsi="Wingdings" w:hint="default"/>
+        <w:sz w:val="20"/>
+      </w:rPr>
+    </w:lvl>
+    <w:lvl w:ilvl="6" w:tentative="1">
+      <w:start w:val="1"/>
+      <w:numFmt w:val="bullet"/>
+      <w:lvlText w:val=""/>
+      <w:lvlJc w:val="left"/>
+      <w:pPr>
+        <w:tabs>
+          <w:tab w:val="num" w:pos="5040"/>
+        </w:tabs>
+        <w:ind w:left="5040" w:hanging="360"/>
+      </w:pPr>
+      <w:rPr>
+        <w:rFonts w:ascii="Wingdings" w:hAnsi="Wingdings" w:hint="default"/>
+        <w:sz w:val="20"/>
+      </w:rPr>
+    </w:lvl>
+    <w:lvl w:ilvl="7" w:tentative="1">
+      <w:start w:val="1"/>
+      <w:numFmt w:val="bullet"/>
+      <w:lvlText w:val=""/>
+      <w:lvlJc w:val="left"/>
+      <w:pPr>
+        <w:tabs>
+          <w:tab w:val="num" w:pos="5760"/>
+        </w:tabs>
+        <w:ind w:left="5760" w:hanging="360"/>
+      </w:pPr>
+      <w:rPr>
+        <w:rFonts w:ascii="Wingdings" w:hAnsi="Wingdings" w:hint="default"/>
+        <w:sz w:val="20"/>
+      </w:rPr>
+    </w:lvl>
+    <w:lvl w:ilvl="8" w:tentative="1">
+      <w:start w:val="1"/>
+      <w:numFmt w:val="bullet"/>
+      <w:lvlText w:val=""/>
+      <w:lvlJc w:val="left"/>
+      <w:pPr>
+        <w:tabs>
+          <w:tab w:val="num" w:pos="6480"/>
+        </w:tabs>
+        <w:ind w:left="6480" w:hanging="360"/>
+      </w:pPr>
+      <w:rPr>
+        <w:rFonts w:ascii="Wingdings" w:hAnsi="Wingdings" w:hint="default"/>
+        <w:sz w:val="20"/>
+      </w:rPr>
+    </w:lvl>
+  </w:abstractNum>
+  <w:abstractNum w:abstractNumId="19" w15:restartNumberingAfterBreak="0">
+    <w:nsid w:val="552129FE"/>
+    <w:multiLevelType w:val="multilevel"/>
+    <w:tmpl w:val="519C4B86"/>
+    <w:lvl w:ilvl="0">
+      <w:start w:val="1"/>
+      <w:numFmt w:val="bullet"/>
+      <w:lvlText w:val=""/>
+      <w:lvlJc w:val="left"/>
+      <w:pPr>
+        <w:tabs>
+          <w:tab w:val="num" w:pos="720"/>
+        </w:tabs>
+        <w:ind w:left="720" w:hanging="360"/>
+      </w:pPr>
+      <w:rPr>
+        <w:rFonts w:ascii="Symbol" w:hAnsi="Symbol" w:hint="default"/>
+        <w:sz w:val="20"/>
+      </w:rPr>
+    </w:lvl>
+    <w:lvl w:ilvl="1" w:tentative="1">
+      <w:start w:val="1"/>
+      <w:numFmt w:val="bullet"/>
+      <w:lvlText w:val="o"/>
+      <w:lvlJc w:val="left"/>
+      <w:pPr>
+        <w:tabs>
+          <w:tab w:val="num" w:pos="1440"/>
+        </w:tabs>
+        <w:ind w:left="1440" w:hanging="360"/>
+      </w:pPr>
+      <w:rPr>
+        <w:rFonts w:ascii="Courier New" w:hAnsi="Courier New" w:hint="default"/>
+        <w:sz w:val="20"/>
+      </w:rPr>
+    </w:lvl>
+    <w:lvl w:ilvl="2" w:tentative="1">
+      <w:start w:val="1"/>
+      <w:numFmt w:val="bullet"/>
+      <w:lvlText w:val=""/>
+      <w:lvlJc w:val="left"/>
+      <w:pPr>
+        <w:tabs>
+          <w:tab w:val="num" w:pos="2160"/>
+        </w:tabs>
+        <w:ind w:left="2160" w:hanging="360"/>
+      </w:pPr>
+      <w:rPr>
+        <w:rFonts w:ascii="Wingdings" w:hAnsi="Wingdings" w:hint="default"/>
+        <w:sz w:val="20"/>
+      </w:rPr>
+    </w:lvl>
+    <w:lvl w:ilvl="3" w:tentative="1">
+      <w:start w:val="1"/>
+      <w:numFmt w:val="bullet"/>
+      <w:lvlText w:val=""/>
+      <w:lvlJc w:val="left"/>
+      <w:pPr>
+        <w:tabs>
+          <w:tab w:val="num" w:pos="2880"/>
+        </w:tabs>
+        <w:ind w:left="2880" w:hanging="360"/>
+      </w:pPr>
+      <w:rPr>
+        <w:rFonts w:ascii="Wingdings" w:hAnsi="Wingdings" w:hint="default"/>
+        <w:sz w:val="20"/>
+      </w:rPr>
+    </w:lvl>
+    <w:lvl w:ilvl="4" w:tentative="1">
+      <w:start w:val="1"/>
+      <w:numFmt w:val="bullet"/>
+      <w:lvlText w:val=""/>
+      <w:lvlJc w:val="left"/>
+      <w:pPr>
+        <w:tabs>
+          <w:tab w:val="num" w:pos="3600"/>
+        </w:tabs>
+        <w:ind w:left="3600" w:hanging="360"/>
+      </w:pPr>
+      <w:rPr>
+        <w:rFonts w:ascii="Wingdings" w:hAnsi="Wingdings" w:hint="default"/>
+        <w:sz w:val="20"/>
+      </w:rPr>
+    </w:lvl>
+    <w:lvl w:ilvl="5" w:tentative="1">
+      <w:start w:val="1"/>
+      <w:numFmt w:val="bullet"/>
+      <w:lvlText w:val=""/>
+      <w:lvlJc w:val="left"/>
+      <w:pPr>
+        <w:tabs>
+          <w:tab w:val="num" w:pos="4320"/>
+        </w:tabs>
+        <w:ind w:left="4320" w:hanging="360"/>
+      </w:pPr>
+      <w:rPr>
+        <w:rFonts w:ascii="Wingdings" w:hAnsi="Wingdings" w:hint="default"/>
+        <w:sz w:val="20"/>
+      </w:rPr>
+    </w:lvl>
+    <w:lvl w:ilvl="6" w:tentative="1">
+      <w:start w:val="1"/>
+      <w:numFmt w:val="bullet"/>
+      <w:lvlText w:val=""/>
+      <w:lvlJc w:val="left"/>
+      <w:pPr>
+        <w:tabs>
+          <w:tab w:val="num" w:pos="5040"/>
+        </w:tabs>
+        <w:ind w:left="5040" w:hanging="360"/>
+      </w:pPr>
+      <w:rPr>
+        <w:rFonts w:ascii="Wingdings" w:hAnsi="Wingdings" w:hint="default"/>
+        <w:sz w:val="20"/>
+      </w:rPr>
+    </w:lvl>
+    <w:lvl w:ilvl="7" w:tentative="1">
+      <w:start w:val="1"/>
+      <w:numFmt w:val="bullet"/>
+      <w:lvlText w:val=""/>
+      <w:lvlJc w:val="left"/>
+      <w:pPr>
+        <w:tabs>
+          <w:tab w:val="num" w:pos="5760"/>
+        </w:tabs>
+        <w:ind w:left="5760" w:hanging="360"/>
+      </w:pPr>
+      <w:rPr>
+        <w:rFonts w:ascii="Wingdings" w:hAnsi="Wingdings" w:hint="default"/>
+        <w:sz w:val="20"/>
+      </w:rPr>
+    </w:lvl>
+    <w:lvl w:ilvl="8" w:tentative="1">
+      <w:start w:val="1"/>
+      <w:numFmt w:val="bullet"/>
+      <w:lvlText w:val=""/>
+      <w:lvlJc w:val="left"/>
+      <w:pPr>
+        <w:tabs>
+          <w:tab w:val="num" w:pos="6480"/>
+        </w:tabs>
+        <w:ind w:left="6480" w:hanging="360"/>
+      </w:pPr>
+      <w:rPr>
+        <w:rFonts w:ascii="Wingdings" w:hAnsi="Wingdings" w:hint="default"/>
+        <w:sz w:val="20"/>
+      </w:rPr>
+    </w:lvl>
+  </w:abstractNum>
+  <w:abstractNum w:abstractNumId="20" w15:restartNumberingAfterBreak="0">
+    <w:nsid w:val="66F518DA"/>
+    <w:multiLevelType w:val="multilevel"/>
+    <w:tmpl w:val="3FCE2804"/>
+    <w:lvl w:ilvl="0">
+      <w:start w:val="1"/>
+      <w:numFmt w:val="bullet"/>
+      <w:lvlText w:val=""/>
+      <w:lvlJc w:val="left"/>
+      <w:pPr>
+        <w:tabs>
+          <w:tab w:val="num" w:pos="720"/>
+        </w:tabs>
+        <w:ind w:left="720" w:hanging="360"/>
+      </w:pPr>
+      <w:rPr>
+        <w:rFonts w:ascii="Symbol" w:hAnsi="Symbol" w:hint="default"/>
+        <w:sz w:val="20"/>
+      </w:rPr>
+    </w:lvl>
+    <w:lvl w:ilvl="1" w:tentative="1">
+      <w:start w:val="1"/>
+      <w:numFmt w:val="bullet"/>
+      <w:lvlText w:val="o"/>
+      <w:lvlJc w:val="left"/>
+      <w:pPr>
+        <w:tabs>
+          <w:tab w:val="num" w:pos="1440"/>
+        </w:tabs>
+        <w:ind w:left="1440" w:hanging="360"/>
+      </w:pPr>
+      <w:rPr>
+        <w:rFonts w:ascii="Courier New" w:hAnsi="Courier New" w:hint="default"/>
+        <w:sz w:val="20"/>
+      </w:rPr>
+    </w:lvl>
+    <w:lvl w:ilvl="2" w:tentative="1">
+      <w:start w:val="1"/>
+      <w:numFmt w:val="bullet"/>
+      <w:lvlText w:val=""/>
+      <w:lvlJc w:val="left"/>
+      <w:pPr>
+        <w:tabs>
+          <w:tab w:val="num" w:pos="2160"/>
+        </w:tabs>
+        <w:ind w:left="2160" w:hanging="360"/>
+      </w:pPr>
+      <w:rPr>
+        <w:rFonts w:ascii="Wingdings" w:hAnsi="Wingdings" w:hint="default"/>
+        <w:sz w:val="20"/>
+      </w:rPr>
+    </w:lvl>
+    <w:lvl w:ilvl="3" w:tentative="1">
+      <w:start w:val="1"/>
+      <w:numFmt w:val="bullet"/>
+      <w:lvlText w:val=""/>
+      <w:lvlJc w:val="left"/>
+      <w:pPr>
+        <w:tabs>
+          <w:tab w:val="num" w:pos="2880"/>
+        </w:tabs>
+        <w:ind w:left="2880" w:hanging="360"/>
+      </w:pPr>
+      <w:rPr>
+        <w:rFonts w:ascii="Wingdings" w:hAnsi="Wingdings" w:hint="default"/>
+        <w:sz w:val="20"/>
+      </w:rPr>
+    </w:lvl>
+    <w:lvl w:ilvl="4" w:tentative="1">
+      <w:start w:val="1"/>
+      <w:numFmt w:val="bullet"/>
+      <w:lvlText w:val=""/>
+      <w:lvlJc w:val="left"/>
+      <w:pPr>
+        <w:tabs>
+          <w:tab w:val="num" w:pos="3600"/>
+        </w:tabs>
+        <w:ind w:left="3600" w:hanging="360"/>
+      </w:pPr>
+      <w:rPr>
+        <w:rFonts w:ascii="Wingdings" w:hAnsi="Wingdings" w:hint="default"/>
+        <w:sz w:val="20"/>
+      </w:rPr>
+    </w:lvl>
+    <w:lvl w:ilvl="5" w:tentative="1">
+      <w:start w:val="1"/>
+      <w:numFmt w:val="bullet"/>
+      <w:lvlText w:val=""/>
+      <w:lvlJc w:val="left"/>
+      <w:pPr>
+        <w:tabs>
+          <w:tab w:val="num" w:pos="4320"/>
+        </w:tabs>
+        <w:ind w:left="4320" w:hanging="360"/>
+      </w:pPr>
+      <w:rPr>
+        <w:rFonts w:ascii="Wingdings" w:hAnsi="Wingdings" w:hint="default"/>
+        <w:sz w:val="20"/>
+      </w:rPr>
+    </w:lvl>
+    <w:lvl w:ilvl="6" w:tentative="1">
+      <w:start w:val="1"/>
+      <w:numFmt w:val="bullet"/>
+      <w:lvlText w:val=""/>
+      <w:lvlJc w:val="left"/>
+      <w:pPr>
+        <w:tabs>
+          <w:tab w:val="num" w:pos="5040"/>
+        </w:tabs>
+        <w:ind w:left="5040" w:hanging="360"/>
+      </w:pPr>
+      <w:rPr>
+        <w:rFonts w:ascii="Wingdings" w:hAnsi="Wingdings" w:hint="default"/>
+        <w:sz w:val="20"/>
+      </w:rPr>
+    </w:lvl>
+    <w:lvl w:ilvl="7" w:tentative="1">
+      <w:start w:val="1"/>
+      <w:numFmt w:val="bullet"/>
+      <w:lvlText w:val=""/>
+      <w:lvlJc w:val="left"/>
+      <w:pPr>
+        <w:tabs>
+          <w:tab w:val="num" w:pos="5760"/>
+        </w:tabs>
+        <w:ind w:left="5760" w:hanging="360"/>
+      </w:pPr>
+      <w:rPr>
+        <w:rFonts w:ascii="Wingdings" w:hAnsi="Wingdings" w:hint="default"/>
+        <w:sz w:val="20"/>
+      </w:rPr>
+    </w:lvl>
+    <w:lvl w:ilvl="8" w:tentative="1">
+      <w:start w:val="1"/>
+      <w:numFmt w:val="bullet"/>
+      <w:lvlText w:val=""/>
+      <w:lvlJc w:val="left"/>
+      <w:pPr>
+        <w:tabs>
+          <w:tab w:val="num" w:pos="6480"/>
+        </w:tabs>
+        <w:ind w:left="6480" w:hanging="360"/>
+      </w:pPr>
+      <w:rPr>
+        <w:rFonts w:ascii="Wingdings" w:hAnsi="Wingdings" w:hint="default"/>
+        <w:sz w:val="20"/>
+      </w:rPr>
+    </w:lvl>
+  </w:abstractNum>
+  <w:abstractNum w:abstractNumId="21" w15:restartNumberingAfterBreak="0">
+    <w:nsid w:val="6F206DD8"/>
+    <w:multiLevelType w:val="hybridMultilevel"/>
+    <w:tmpl w:val="CCA0BCDC"/>
+    <w:lvl w:ilvl="0" w:tplc="04090001">
+      <w:start w:val="1"/>
+      <w:numFmt w:val="bullet"/>
+      <w:lvlText w:val=""/>
+      <w:lvlJc w:val="left"/>
+      <w:pPr>
+        <w:ind w:left="720" w:hanging="360"/>
+      </w:pPr>
+      <w:rPr>
+        <w:rFonts w:ascii="Symbol" w:hAnsi="Symbol" w:hint="default"/>
+      </w:rPr>
+    </w:lvl>
+    <w:lvl w:ilvl="1" w:tplc="04090003" w:tentative="1">
+      <w:start w:val="1"/>
+      <w:numFmt w:val="bullet"/>
+      <w:lvlText w:val="o"/>
+      <w:lvlJc w:val="left"/>
+      <w:pPr>
+        <w:ind w:left="1440" w:hanging="360"/>
+      </w:pPr>
+      <w:rPr>
+        <w:rFonts w:ascii="Courier New" w:hAnsi="Courier New" w:hint="default"/>
+      </w:rPr>
+    </w:lvl>
+    <w:lvl w:ilvl="2" w:tplc="04090005" w:tentative="1">
+      <w:start w:val="1"/>
+      <w:numFmt w:val="bullet"/>
+      <w:lvlText w:val=""/>
+      <w:lvlJc w:val="left"/>
+      <w:pPr>
+        <w:ind w:left="2160" w:hanging="360"/>
+      </w:pPr>
+      <w:rPr>
+        <w:rFonts w:ascii="Wingdings" w:hAnsi="Wingdings" w:hint="default"/>
+      </w:rPr>
+    </w:lvl>
+    <w:lvl w:ilvl="3" w:tplc="04090001" w:tentative="1">
+      <w:start w:val="1"/>
+      <w:numFmt w:val="bullet"/>
+      <w:lvlText w:val=""/>
+      <w:lvlJc w:val="left"/>
+      <w:pPr>
+        <w:ind w:left="2880" w:hanging="360"/>
+      </w:pPr>
+      <w:rPr>
+        <w:rFonts w:ascii="Symbol" w:hAnsi="Symbol" w:hint="default"/>
+      </w:rPr>
+    </w:lvl>
+    <w:lvl w:ilvl="4" w:tplc="04090003" w:tentative="1">
+      <w:start w:val="1"/>
+      <w:numFmt w:val="bullet"/>
+      <w:lvlText w:val="o"/>
+      <w:lvlJc w:val="left"/>
+      <w:pPr>
+        <w:ind w:left="3600" w:hanging="360"/>
+      </w:pPr>
+      <w:rPr>
+        <w:rFonts w:ascii="Courier New" w:hAnsi="Courier New" w:hint="default"/>
+      </w:rPr>
+    </w:lvl>
+    <w:lvl w:ilvl="5" w:tplc="04090005" w:tentative="1">
+      <w:start w:val="1"/>
+      <w:numFmt w:val="bullet"/>
+      <w:lvlText w:val=""/>
+      <w:lvlJc w:val="left"/>
+      <w:pPr>
+        <w:ind w:left="4320" w:hanging="360"/>
+      </w:pPr>
+      <w:rPr>
+        <w:rFonts w:ascii="Wingdings" w:hAnsi="Wingdings" w:hint="default"/>
+      </w:rPr>
+    </w:lvl>
+    <w:lvl w:ilvl="6" w:tplc="04090001" w:tentative="1">
+      <w:start w:val="1"/>
+      <w:numFmt w:val="bullet"/>
+      <w:lvlText w:val=""/>
+      <w:lvlJc w:val="left"/>
+      <w:pPr>
+        <w:ind w:left="5040" w:hanging="360"/>
+      </w:pPr>
+      <w:rPr>
+        <w:rFonts w:ascii="Symbol" w:hAnsi="Symbol" w:hint="default"/>
+      </w:rPr>
+    </w:lvl>
+    <w:lvl w:ilvl="7" w:tplc="04090003" w:tentative="1">
+      <w:start w:val="1"/>
+      <w:numFmt w:val="bullet"/>
+      <w:lvlText w:val="o"/>
+      <w:lvlJc w:val="left"/>
+      <w:pPr>
+        <w:ind w:left="5760" w:hanging="360"/>
+      </w:pPr>
+      <w:rPr>
+        <w:rFonts w:ascii="Courier New" w:hAnsi="Courier New" w:hint="default"/>
+      </w:rPr>
+    </w:lvl>
+    <w:lvl w:ilvl="8" w:tplc="04090005" w:tentative="1">
+      <w:start w:val="1"/>
+      <w:numFmt w:val="bullet"/>
+      <w:lvlText w:val=""/>
+      <w:lvlJc w:val="left"/>
+      <w:pPr>
+        <w:ind w:left="6480" w:hanging="360"/>
+      </w:pPr>
+      <w:rPr>
+        <w:rFonts w:ascii="Wingdings" w:hAnsi="Wingdings" w:hint="default"/>
+      </w:rPr>
+    </w:lvl>
+  </w:abstractNum>
   <w:num w:numId="1" w16cid:durableId="1057707520">
-    <w:abstractNumId w:val="6"/>
+    <w:abstractNumId w:val="11"/>
   </w:num>
   <w:num w:numId="2" w16cid:durableId="1920433643">
-    <w:abstractNumId w:val="5"/>
+    <w:abstractNumId w:val="7"/>
   </w:num>
   <w:num w:numId="3" w16cid:durableId="1473668085">
     <w:abstractNumId w:val="4"/>
@@ -4012,6 +7870,51 @@
   </w:num>
   <w:num w:numId="7" w16cid:durableId="2089839457">
     <w:abstractNumId w:val="0"/>
+  </w:num>
+  <w:num w:numId="8" w16cid:durableId="2003586086">
+    <w:abstractNumId w:val="6"/>
+  </w:num>
+  <w:num w:numId="9" w16cid:durableId="1420101404">
+    <w:abstractNumId w:val="8"/>
+  </w:num>
+  <w:num w:numId="10" w16cid:durableId="1677731226">
+    <w:abstractNumId w:val="19"/>
+  </w:num>
+  <w:num w:numId="11" w16cid:durableId="1279292229">
+    <w:abstractNumId w:val="14"/>
+  </w:num>
+  <w:num w:numId="12" w16cid:durableId="1043753198">
+    <w:abstractNumId w:val="20"/>
+  </w:num>
+  <w:num w:numId="13" w16cid:durableId="38209447">
+    <w:abstractNumId w:val="15"/>
+  </w:num>
+  <w:num w:numId="14" w16cid:durableId="1025403492">
+    <w:abstractNumId w:val="16"/>
+  </w:num>
+  <w:num w:numId="15" w16cid:durableId="196049698">
+    <w:abstractNumId w:val="18"/>
+  </w:num>
+  <w:num w:numId="16" w16cid:durableId="717777024">
+    <w:abstractNumId w:val="12"/>
+  </w:num>
+  <w:num w:numId="17" w16cid:durableId="1793013513">
+    <w:abstractNumId w:val="13"/>
+  </w:num>
+  <w:num w:numId="18" w16cid:durableId="137845415">
+    <w:abstractNumId w:val="9"/>
+  </w:num>
+  <w:num w:numId="19" w16cid:durableId="390228280">
+    <w:abstractNumId w:val="17"/>
+  </w:num>
+  <w:num w:numId="20" w16cid:durableId="1922833472">
+    <w:abstractNumId w:val="10"/>
+  </w:num>
+  <w:num w:numId="21" w16cid:durableId="697705231">
+    <w:abstractNumId w:val="5"/>
+  </w:num>
+  <w:num w:numId="22" w16cid:durableId="1377467386">
+    <w:abstractNumId w:val="21"/>
   </w:num>
 </w:numbering>
 </file>
@@ -4517,7 +8420,6 @@
   <w:style w:type="character" w:default="1" w:styleId="DefaultParagraphFont">
     <w:name w:val="Default Paragraph Font"/>
     <w:uiPriority w:val="1"/>
-    <w:semiHidden/>
     <w:unhideWhenUsed/>
   </w:style>
   <w:style w:type="table" w:default="1" w:styleId="TableNormal">
@@ -4813,6 +8715,39 @@
       <w:color w:val="0000FF" w:themeColor="hyperlink"/>
       <w:u w:val="single"/>
     </w:rPr>
+  </w:style>
+  <w:style w:type="character" w:styleId="Emphasis">
+    <w:name w:val="Emphasis"/>
+    <w:basedOn w:val="DefaultParagraphFont"/>
+    <w:uiPriority w:val="20"/>
+    <w:qFormat/>
+    <w:rsid w:val="00AD1EBF"/>
+    <w:rPr>
+      <w:i/>
+      <w:iCs/>
+    </w:rPr>
+  </w:style>
+  <w:style w:type="character" w:styleId="Strong">
+    <w:name w:val="Strong"/>
+    <w:basedOn w:val="DefaultParagraphFont"/>
+    <w:uiPriority w:val="22"/>
+    <w:qFormat/>
+    <w:rsid w:val="00AD1EBF"/>
+    <w:rPr>
+      <w:b/>
+      <w:bCs/>
+    </w:rPr>
+  </w:style>
+  <w:style w:type="paragraph" w:styleId="ListParagraph">
+    <w:name w:val="List Paragraph"/>
+    <w:basedOn w:val="Normal"/>
+    <w:uiPriority w:val="34"/>
+    <w:qFormat/>
+    <w:rsid w:val="001317A6"/>
+    <w:pPr>
+      <w:ind w:left="720"/>
+      <w:contextualSpacing/>
+    </w:pPr>
   </w:style>
 </w:styles>
 </file>

</xml_diff>